<commit_message>
Uploaded the remaining tasks queries
</commit_message>
<xml_diff>
--- a/Ticket_Booking_System Assignment/SQL_Ticket_Booking_System.docx
+++ b/Ticket_Booking_System Assignment/SQL_Ticket_Booking_System.docx
@@ -2076,14 +2076,11 @@
     </w:p>
     <w:p>
       <w:r>
-        <w:rPr>
-          <w:noProof/>
-        </w:rPr>
         <w:drawing>
-          <wp:inline distT="0" distB="0" distL="0" distR="0" wp14:anchorId="6FB8D272" wp14:editId="7F83753C">
-            <wp:extent cx="5213310" cy="3905250"/>
-            <wp:effectExtent l="0" t="0" r="6985" b="0"/>
-            <wp:docPr id="2054515809" name="Picture 1"/>
+          <wp:inline distT="0" distB="0" distL="0" distR="0" wp14:anchorId="742CBE12" wp14:editId="3A5494CA">
+            <wp:extent cx="5335644" cy="3766457"/>
+            <wp:effectExtent l="0" t="0" r="0" b="5715"/>
+            <wp:docPr id="754200478" name="Picture 1"/>
             <wp:cNvGraphicFramePr>
               <a:graphicFrameLocks xmlns:a="http://schemas.openxmlformats.org/drawingml/2006/main" noChangeAspect="1"/>
             </wp:cNvGraphicFramePr>
@@ -2091,7 +2088,7 @@
               <a:graphicData uri="http://schemas.openxmlformats.org/drawingml/2006/picture">
                 <pic:pic xmlns:pic="http://schemas.openxmlformats.org/drawingml/2006/picture">
                   <pic:nvPicPr>
-                    <pic:cNvPr id="2054515809" name=""/>
+                    <pic:cNvPr id="754200478" name=""/>
                     <pic:cNvPicPr/>
                   </pic:nvPicPr>
                   <pic:blipFill>
@@ -2103,7 +2100,7 @@
                   <pic:spPr>
                     <a:xfrm>
                       <a:off x="0" y="0"/>
-                      <a:ext cx="5241742" cy="3926548"/>
+                      <a:ext cx="5351545" cy="3777682"/>
                     </a:xfrm>
                     <a:prstGeom prst="rect">
                       <a:avLst/>
@@ -2130,6 +2127,7 @@
           <w:b/>
           <w:bCs/>
         </w:rPr>
+        <w:lastRenderedPageBreak/>
         <w:t>5. Write a SQL query to select events with ticket price range is between 1000 to 2500.</w:t>
       </w:r>
     </w:p>
@@ -2191,13 +2189,12 @@
         <w:rPr>
           <w:b/>
           <w:bCs/>
-          <w:noProof/>
         </w:rPr>
         <w:drawing>
-          <wp:inline distT="0" distB="0" distL="0" distR="0" wp14:anchorId="4CDC690A" wp14:editId="7F7A23D2">
-            <wp:extent cx="5000625" cy="3629347"/>
-            <wp:effectExtent l="0" t="0" r="0" b="9525"/>
-            <wp:docPr id="1534697249" name="Picture 1"/>
+          <wp:inline distT="0" distB="0" distL="0" distR="0" wp14:anchorId="6DC4DFCF" wp14:editId="44B19487">
+            <wp:extent cx="5370239" cy="3568700"/>
+            <wp:effectExtent l="0" t="0" r="1905" b="0"/>
+            <wp:docPr id="268827576" name="Picture 1"/>
             <wp:cNvGraphicFramePr>
               <a:graphicFrameLocks xmlns:a="http://schemas.openxmlformats.org/drawingml/2006/main" noChangeAspect="1"/>
             </wp:cNvGraphicFramePr>
@@ -2205,7 +2202,7 @@
               <a:graphicData uri="http://schemas.openxmlformats.org/drawingml/2006/picture">
                 <pic:pic xmlns:pic="http://schemas.openxmlformats.org/drawingml/2006/picture">
                   <pic:nvPicPr>
-                    <pic:cNvPr id="1534697249" name=""/>
+                    <pic:cNvPr id="268827576" name=""/>
                     <pic:cNvPicPr/>
                   </pic:nvPicPr>
                   <pic:blipFill>
@@ -2217,7 +2214,7 @@
                   <pic:spPr>
                     <a:xfrm>
                       <a:off x="0" y="0"/>
-                      <a:ext cx="5009890" cy="3636072"/>
+                      <a:ext cx="5389953" cy="3581801"/>
                     </a:xfrm>
                     <a:prstGeom prst="rect">
                       <a:avLst/>
@@ -2245,14 +2242,6 @@
           <w:bCs/>
         </w:rPr>
       </w:pPr>
-    </w:p>
-    <w:p>
-      <w:pPr>
-        <w:rPr>
-          <w:b/>
-          <w:bCs/>
-        </w:rPr>
-      </w:pPr>
       <w:r>
         <w:rPr>
           <w:b/>
@@ -2338,9 +2327,9 @@
           <w:noProof/>
         </w:rPr>
         <w:drawing>
-          <wp:inline distT="0" distB="0" distL="0" distR="0" wp14:anchorId="25F835FB" wp14:editId="74452F8F">
-            <wp:extent cx="4933950" cy="3423499"/>
-            <wp:effectExtent l="0" t="0" r="0" b="5715"/>
+          <wp:inline distT="0" distB="0" distL="0" distR="0" wp14:anchorId="25F835FB" wp14:editId="6E72C7BD">
+            <wp:extent cx="5490976" cy="3810000"/>
+            <wp:effectExtent l="0" t="0" r="0" b="0"/>
             <wp:docPr id="722582929" name="Picture 1"/>
             <wp:cNvGraphicFramePr>
               <a:graphicFrameLocks xmlns:a="http://schemas.openxmlformats.org/drawingml/2006/main" noChangeAspect="1"/>
@@ -2361,7 +2350,7 @@
                   <pic:spPr>
                     <a:xfrm>
                       <a:off x="0" y="0"/>
-                      <a:ext cx="4936289" cy="3425122"/>
+                      <a:ext cx="5496948" cy="3814144"/>
                     </a:xfrm>
                     <a:prstGeom prst="rect">
                       <a:avLst/>
@@ -2693,19 +2682,12 @@
           <w:bCs/>
         </w:rPr>
       </w:pPr>
-    </w:p>
-    <w:p>
-      <w:pPr>
-        <w:rPr>
-          <w:b/>
-          <w:bCs/>
-        </w:rPr>
-      </w:pPr>
-      <w:r>
-        <w:rPr>
-          <w:b/>
-          <w:bCs/>
-        </w:rPr>
+      <w:r>
+        <w:rPr>
+          <w:b/>
+          <w:bCs/>
+        </w:rPr>
+        <w:lastRenderedPageBreak/>
         <w:t>9.</w:t>
       </w:r>
       <w:r>
@@ -2827,6 +2809,14 @@
           <w:bCs/>
         </w:rPr>
       </w:pPr>
+    </w:p>
+    <w:p>
+      <w:pPr>
+        <w:rPr>
+          <w:b/>
+          <w:bCs/>
+        </w:rPr>
+      </w:pPr>
       <w:r>
         <w:rPr>
           <w:b/>
@@ -2909,13 +2899,12 @@
         <w:rPr>
           <w:b/>
           <w:bCs/>
-          <w:noProof/>
         </w:rPr>
         <w:drawing>
-          <wp:inline distT="0" distB="0" distL="0" distR="0" wp14:anchorId="340EC139" wp14:editId="055850A3">
-            <wp:extent cx="5930617" cy="4051300"/>
-            <wp:effectExtent l="0" t="0" r="0" b="6350"/>
-            <wp:docPr id="1290361121" name="Picture 1"/>
+          <wp:inline distT="0" distB="0" distL="0" distR="0" wp14:anchorId="410155A5" wp14:editId="3034FA80">
+            <wp:extent cx="5301343" cy="4194574"/>
+            <wp:effectExtent l="0" t="0" r="0" b="0"/>
+            <wp:docPr id="2104667675" name="Picture 1"/>
             <wp:cNvGraphicFramePr>
               <a:graphicFrameLocks xmlns:a="http://schemas.openxmlformats.org/drawingml/2006/main" noChangeAspect="1"/>
             </wp:cNvGraphicFramePr>
@@ -2923,7 +2912,7 @@
               <a:graphicData uri="http://schemas.openxmlformats.org/drawingml/2006/picture">
                 <pic:pic xmlns:pic="http://schemas.openxmlformats.org/drawingml/2006/picture">
                   <pic:nvPicPr>
-                    <pic:cNvPr id="1290361121" name=""/>
+                    <pic:cNvPr id="2104667675" name=""/>
                     <pic:cNvPicPr/>
                   </pic:nvPicPr>
                   <pic:blipFill>
@@ -2935,7 +2924,7 @@
                   <pic:spPr>
                     <a:xfrm>
                       <a:off x="0" y="0"/>
-                      <a:ext cx="5944548" cy="4060816"/>
+                      <a:ext cx="5310674" cy="4201957"/>
                     </a:xfrm>
                     <a:prstGeom prst="rect">
                       <a:avLst/>
@@ -2955,14 +2944,6 @@
           <w:bCs/>
         </w:rPr>
       </w:pPr>
-    </w:p>
-    <w:p>
-      <w:pPr>
-        <w:rPr>
-          <w:b/>
-          <w:bCs/>
-        </w:rPr>
-      </w:pPr>
       <w:proofErr w:type="gramStart"/>
       <w:r>
         <w:rPr>
@@ -3049,10 +3030,10 @@
           <w:noProof/>
         </w:rPr>
         <w:drawing>
-          <wp:inline distT="0" distB="0" distL="0" distR="0" wp14:anchorId="5E869296" wp14:editId="04517BB6">
-            <wp:extent cx="5929501" cy="4158342"/>
-            <wp:effectExtent l="0" t="0" r="0" b="0"/>
-            <wp:docPr id="119250360" name="Picture 1"/>
+          <wp:inline distT="0" distB="0" distL="0" distR="0" wp14:anchorId="59A756D2" wp14:editId="04216607">
+            <wp:extent cx="6161314" cy="4094395"/>
+            <wp:effectExtent l="0" t="0" r="0" b="1905"/>
+            <wp:docPr id="1665232053" name="Picture 1"/>
             <wp:cNvGraphicFramePr>
               <a:graphicFrameLocks xmlns:a="http://schemas.openxmlformats.org/drawingml/2006/main" noChangeAspect="1"/>
             </wp:cNvGraphicFramePr>
@@ -3060,30 +3041,23 @@
               <a:graphicData uri="http://schemas.openxmlformats.org/drawingml/2006/picture">
                 <pic:pic xmlns:pic="http://schemas.openxmlformats.org/drawingml/2006/picture">
                   <pic:nvPicPr>
-                    <pic:cNvPr id="119250360" name=""/>
+                    <pic:cNvPr id="1665232053" name=""/>
                     <pic:cNvPicPr/>
                   </pic:nvPicPr>
-                  <pic:blipFill rotWithShape="1">
+                  <pic:blipFill>
                     <a:blip r:embed="rId15"/>
-                    <a:srcRect b="3980"/>
-                    <a:stretch/>
+                    <a:stretch>
+                      <a:fillRect/>
+                    </a:stretch>
                   </pic:blipFill>
-                  <pic:spPr bwMode="auto">
+                  <pic:spPr>
                     <a:xfrm>
                       <a:off x="0" y="0"/>
-                      <a:ext cx="5942622" cy="4167544"/>
+                      <a:ext cx="6187781" cy="4111983"/>
                     </a:xfrm>
                     <a:prstGeom prst="rect">
                       <a:avLst/>
                     </a:prstGeom>
-                    <a:ln>
-                      <a:noFill/>
-                    </a:ln>
-                    <a:extLst>
-                      <a:ext uri="{53640926-AAD7-44D8-BBD7-CCE9431645EC}">
-                        <a14:shadowObscured xmlns:a14="http://schemas.microsoft.com/office/drawing/2010/main"/>
-                      </a:ext>
-                    </a:extLst>
                   </pic:spPr>
                 </pic:pic>
               </a:graphicData>
@@ -3287,18 +3261,7 @@
           <w:szCs w:val="24"/>
           <w:u w:val="single"/>
         </w:rPr>
-        <w:t>-</w:t>
-      </w:r>
-      <w:r>
-        <w:rPr>
-          <w:b/>
-          <w:bCs/>
-          <w:color w:val="000000" w:themeColor="text1"/>
-          <w:sz w:val="24"/>
-          <w:szCs w:val="24"/>
-          <w:u w:val="single"/>
-        </w:rPr>
-        <w:t>3</w:t>
+        <w:t>-3</w:t>
       </w:r>
     </w:p>
     <w:p>
@@ -3447,6 +3410,7 @@
         <w:rPr>
           <w:b/>
           <w:bCs/>
+          <w:noProof/>
         </w:rPr>
         <w:drawing>
           <wp:inline distT="0" distB="0" distL="0" distR="0" wp14:anchorId="48733CF9" wp14:editId="7260278B">
@@ -3688,6 +3652,7 @@
         <w:rPr>
           <w:b/>
           <w:bCs/>
+          <w:noProof/>
         </w:rPr>
         <w:drawing>
           <wp:inline distT="0" distB="0" distL="0" distR="0" wp14:anchorId="517D50F5" wp14:editId="00C62D3C">
@@ -3985,6 +3950,7 @@
         <w:rPr>
           <w:b/>
           <w:bCs/>
+          <w:noProof/>
         </w:rPr>
         <w:drawing>
           <wp:inline distT="0" distB="0" distL="0" distR="0" wp14:anchorId="69397B44" wp14:editId="2DB066B6">
@@ -4242,6 +4208,7 @@
         <w:rPr>
           <w:b/>
           <w:bCs/>
+          <w:noProof/>
         </w:rPr>
         <w:drawing>
           <wp:inline distT="0" distB="0" distL="0" distR="0" wp14:anchorId="16BF57B9" wp14:editId="4D608E47">
@@ -4287,19 +4254,12 @@
           <w:bCs/>
         </w:rPr>
       </w:pPr>
-    </w:p>
-    <w:p>
-      <w:pPr>
-        <w:rPr>
-          <w:b/>
-          <w:bCs/>
-        </w:rPr>
-      </w:pPr>
-      <w:r>
-        <w:rPr>
-          <w:b/>
-          <w:bCs/>
-        </w:rPr>
+      <w:r>
+        <w:rPr>
+          <w:b/>
+          <w:bCs/>
+        </w:rPr>
+        <w:lastRenderedPageBreak/>
         <w:t>5.Write a SQL query to Find Events with No Ticket Sales.</w:t>
       </w:r>
     </w:p>
@@ -4527,11 +4487,12 @@
         <w:rPr>
           <w:b/>
           <w:bCs/>
+          <w:noProof/>
         </w:rPr>
         <w:drawing>
-          <wp:inline distT="0" distB="0" distL="0" distR="0" wp14:anchorId="1918E570" wp14:editId="6658488C">
-            <wp:extent cx="4071219" cy="3726180"/>
-            <wp:effectExtent l="0" t="0" r="5715" b="7620"/>
+          <wp:inline distT="0" distB="0" distL="0" distR="0" wp14:anchorId="1918E570" wp14:editId="2D9F8327">
+            <wp:extent cx="4175760" cy="3821861"/>
+            <wp:effectExtent l="0" t="0" r="0" b="7620"/>
             <wp:docPr id="1521624580" name="Picture 1"/>
             <wp:cNvGraphicFramePr>
               <a:graphicFrameLocks xmlns:a="http://schemas.openxmlformats.org/drawingml/2006/main" noChangeAspect="1"/>
@@ -4552,7 +4513,7 @@
                   <pic:spPr>
                     <a:xfrm>
                       <a:off x="0" y="0"/>
-                      <a:ext cx="4083711" cy="3737613"/>
+                      <a:ext cx="4190398" cy="3835259"/>
                     </a:xfrm>
                     <a:prstGeom prst="rect">
                       <a:avLst/>
@@ -4835,11 +4796,12 @@
         <w:rPr>
           <w:b/>
           <w:bCs/>
+          <w:noProof/>
         </w:rPr>
         <w:drawing>
-          <wp:inline distT="0" distB="0" distL="0" distR="0" wp14:anchorId="36870579" wp14:editId="75180CA4">
-            <wp:extent cx="4082483" cy="3420533"/>
-            <wp:effectExtent l="0" t="0" r="0" b="8890"/>
+          <wp:inline distT="0" distB="0" distL="0" distR="0" wp14:anchorId="36870579" wp14:editId="70E884DA">
+            <wp:extent cx="4492754" cy="3764280"/>
+            <wp:effectExtent l="0" t="0" r="3175" b="7620"/>
             <wp:docPr id="1488647530" name="Picture 1"/>
             <wp:cNvGraphicFramePr>
               <a:graphicFrameLocks xmlns:a="http://schemas.openxmlformats.org/drawingml/2006/main" noChangeAspect="1"/>
@@ -4860,7 +4822,7 @@
                   <pic:spPr>
                     <a:xfrm>
                       <a:off x="0" y="0"/>
-                      <a:ext cx="4096103" cy="3431944"/>
+                      <a:ext cx="4511431" cy="3779928"/>
                     </a:xfrm>
                     <a:prstGeom prst="rect">
                       <a:avLst/>
@@ -5162,6 +5124,7 @@
         <w:rPr>
           <w:b/>
           <w:bCs/>
+          <w:noProof/>
         </w:rPr>
         <w:drawing>
           <wp:inline distT="0" distB="0" distL="0" distR="0" wp14:anchorId="4FDC7065" wp14:editId="7E1C74CB">
@@ -5396,6 +5359,7 @@
         <w:rPr>
           <w:b/>
           <w:bCs/>
+          <w:noProof/>
         </w:rPr>
         <w:drawing>
           <wp:inline distT="0" distB="0" distL="0" distR="0" wp14:anchorId="09F70FD1" wp14:editId="2F0EAC1A">
@@ -5668,6 +5632,7 @@
         <w:rPr>
           <w:b/>
           <w:bCs/>
+          <w:noProof/>
         </w:rPr>
         <w:drawing>
           <wp:inline distT="0" distB="0" distL="0" distR="0" wp14:anchorId="76468395" wp14:editId="42490FFA">
@@ -5997,6 +5962,7 @@
         <w:rPr>
           <w:b/>
           <w:bCs/>
+          <w:noProof/>
         </w:rPr>
         <w:drawing>
           <wp:inline distT="0" distB="0" distL="0" distR="0" wp14:anchorId="69221700" wp14:editId="59FF995F">
@@ -6042,19 +6008,12 @@
           <w:bCs/>
         </w:rPr>
       </w:pPr>
-    </w:p>
-    <w:p>
-      <w:pPr>
-        <w:rPr>
-          <w:b/>
-          <w:bCs/>
-        </w:rPr>
-      </w:pPr>
-      <w:r>
-        <w:rPr>
-          <w:b/>
-          <w:bCs/>
-        </w:rPr>
+      <w:r>
+        <w:rPr>
+          <w:b/>
+          <w:bCs/>
+        </w:rPr>
+        <w:lastRenderedPageBreak/>
         <w:t>11. Write a SQL query to list users who have booked tickets for multiple events.</w:t>
       </w:r>
     </w:p>
@@ -6278,6 +6237,7 @@
         <w:rPr>
           <w:b/>
           <w:bCs/>
+          <w:noProof/>
         </w:rPr>
         <w:drawing>
           <wp:inline distT="0" distB="0" distL="0" distR="0" wp14:anchorId="3D26932C" wp14:editId="2D729983">
@@ -6550,6 +6510,7 @@
         <w:rPr>
           <w:b/>
           <w:bCs/>
+          <w:noProof/>
         </w:rPr>
         <w:drawing>
           <wp:inline distT="0" distB="0" distL="0" distR="0" wp14:anchorId="0567A163" wp14:editId="29D45F5D">
@@ -6595,6 +6556,14 @@
           <w:bCs/>
         </w:rPr>
       </w:pPr>
+    </w:p>
+    <w:p>
+      <w:pPr>
+        <w:rPr>
+          <w:b/>
+          <w:bCs/>
+        </w:rPr>
+      </w:pPr>
       <w:r>
         <w:rPr>
           <w:b/>
@@ -6785,6 +6754,7 @@
         <w:rPr>
           <w:b/>
           <w:bCs/>
+          <w:noProof/>
         </w:rPr>
         <w:drawing>
           <wp:inline distT="0" distB="0" distL="0" distR="0" wp14:anchorId="47888D56" wp14:editId="14625FB8">
@@ -7065,36 +7035,21 @@
           <w:b/>
           <w:bCs/>
         </w:rPr>
-        <w:t xml:space="preserve">, </w:t>
-      </w:r>
-      <w:proofErr w:type="spellStart"/>
-      <w:r>
-        <w:rPr>
-          <w:b/>
-          <w:bCs/>
-        </w:rPr>
-        <w:t>b.booking_date</w:t>
-      </w:r>
-      <w:proofErr w:type="spellEnd"/>
-      <w:r>
-        <w:rPr>
-          <w:b/>
-          <w:bCs/>
-        </w:rPr>
-        <w:t>;</w:t>
-      </w:r>
-    </w:p>
-    <w:p>
-      <w:pPr>
-        <w:rPr>
-          <w:b/>
-          <w:bCs/>
-        </w:rPr>
-      </w:pPr>
-      <w:r>
-        <w:rPr>
-          <w:b/>
-          <w:bCs/>
+        <w:t>, b.booking_date;</w:t>
+      </w:r>
+    </w:p>
+    <w:p>
+      <w:pPr>
+        <w:rPr>
+          <w:b/>
+          <w:bCs/>
+        </w:rPr>
+      </w:pPr>
+      <w:r>
+        <w:rPr>
+          <w:b/>
+          <w:bCs/>
+          <w:noProof/>
         </w:rPr>
         <w:drawing>
           <wp:inline distT="0" distB="0" distL="0" distR="0" wp14:anchorId="3D38D373" wp14:editId="6B458D74">
@@ -7173,108 +7128,2916 @@
         <w:rPr>
           <w:b/>
           <w:bCs/>
-          <w:color w:val="000000" w:themeColor="text1"/>
-          <w:sz w:val="24"/>
-          <w:szCs w:val="24"/>
-          <w:u w:val="single"/>
-        </w:rPr>
-      </w:pPr>
-    </w:p>
-    <w:p>
-      <w:pPr>
-        <w:rPr>
-          <w:b/>
-          <w:bCs/>
-        </w:rPr>
-      </w:pPr>
-    </w:p>
-    <w:p>
-      <w:pPr>
-        <w:rPr>
-          <w:b/>
-          <w:bCs/>
-        </w:rPr>
-      </w:pPr>
-    </w:p>
-    <w:p>
-      <w:pPr>
-        <w:rPr>
-          <w:b/>
-          <w:bCs/>
-        </w:rPr>
-      </w:pPr>
-    </w:p>
-    <w:p>
-      <w:pPr>
-        <w:rPr>
-          <w:b/>
-          <w:bCs/>
-        </w:rPr>
-      </w:pPr>
-    </w:p>
-    <w:p>
-      <w:pPr>
-        <w:rPr>
-          <w:b/>
-          <w:bCs/>
-        </w:rPr>
-      </w:pPr>
-    </w:p>
-    <w:p>
-      <w:pPr>
-        <w:rPr>
-          <w:b/>
-          <w:bCs/>
-        </w:rPr>
-      </w:pPr>
-    </w:p>
-    <w:p>
-      <w:pPr>
-        <w:rPr>
-          <w:b/>
-          <w:bCs/>
-        </w:rPr>
-      </w:pPr>
-    </w:p>
-    <w:p>
-      <w:pPr>
-        <w:rPr>
-          <w:b/>
-          <w:bCs/>
-        </w:rPr>
-      </w:pPr>
-    </w:p>
-    <w:p>
-      <w:pPr>
-        <w:rPr>
-          <w:b/>
-          <w:bCs/>
-        </w:rPr>
-      </w:pPr>
-    </w:p>
-    <w:p>
-      <w:pPr>
-        <w:rPr>
-          <w:b/>
-          <w:bCs/>
-        </w:rPr>
-      </w:pPr>
-    </w:p>
-    <w:p>
-      <w:pPr>
-        <w:rPr>
-          <w:b/>
-          <w:bCs/>
-        </w:rPr>
-      </w:pPr>
-    </w:p>
-    <w:p>
-      <w:pPr>
-        <w:rPr>
-          <w:b/>
-          <w:bCs/>
-        </w:rPr>
-      </w:pPr>
+        </w:rPr>
+      </w:pPr>
+      <w:r>
+        <w:rPr>
+          <w:b/>
+          <w:bCs/>
+        </w:rPr>
+        <w:t>1.</w:t>
+      </w:r>
+      <w:r>
+        <w:rPr>
+          <w:b/>
+          <w:bCs/>
+        </w:rPr>
+        <w:t>Calculate the Average Ticket Price for Events in Each Venue Using a Subquery.</w:t>
+      </w:r>
+    </w:p>
+    <w:p>
+      <w:pPr>
+        <w:rPr>
+          <w:b/>
+          <w:bCs/>
+        </w:rPr>
+      </w:pPr>
+      <w:r>
+        <w:rPr>
+          <w:b/>
+          <w:bCs/>
+        </w:rPr>
+        <w:t xml:space="preserve">select </w:t>
+      </w:r>
+      <w:proofErr w:type="spellStart"/>
+      <w:proofErr w:type="gramStart"/>
+      <w:r>
+        <w:rPr>
+          <w:b/>
+          <w:bCs/>
+        </w:rPr>
+        <w:t>v.venue</w:t>
+      </w:r>
+      <w:proofErr w:type="gramEnd"/>
+      <w:r>
+        <w:rPr>
+          <w:b/>
+          <w:bCs/>
+        </w:rPr>
+        <w:t>_id,v.venue_name</w:t>
+      </w:r>
+      <w:proofErr w:type="spellEnd"/>
+      <w:r>
+        <w:rPr>
+          <w:b/>
+          <w:bCs/>
+        </w:rPr>
+        <w:t>,</w:t>
+      </w:r>
+    </w:p>
+    <w:p>
+      <w:pPr>
+        <w:rPr>
+          <w:b/>
+          <w:bCs/>
+        </w:rPr>
+      </w:pPr>
+      <w:r>
+        <w:rPr>
+          <w:b/>
+          <w:bCs/>
+        </w:rPr>
+        <w:t xml:space="preserve">    (select </w:t>
+      </w:r>
+      <w:proofErr w:type="spellStart"/>
+      <w:r>
+        <w:rPr>
+          <w:b/>
+          <w:bCs/>
+        </w:rPr>
+        <w:t>avg</w:t>
+      </w:r>
+      <w:proofErr w:type="spellEnd"/>
+      <w:r>
+        <w:rPr>
+          <w:b/>
+          <w:bCs/>
+        </w:rPr>
+        <w:t>(</w:t>
+      </w:r>
+      <w:proofErr w:type="spellStart"/>
+      <w:r>
+        <w:rPr>
+          <w:b/>
+          <w:bCs/>
+        </w:rPr>
+        <w:t>ticket_price</w:t>
+      </w:r>
+      <w:proofErr w:type="spellEnd"/>
+      <w:r>
+        <w:rPr>
+          <w:b/>
+          <w:bCs/>
+        </w:rPr>
+        <w:t xml:space="preserve">) from </w:t>
+      </w:r>
+      <w:proofErr w:type="spellStart"/>
+      <w:r>
+        <w:rPr>
+          <w:b/>
+          <w:bCs/>
+        </w:rPr>
+        <w:t>tbl_event</w:t>
+      </w:r>
+      <w:proofErr w:type="spellEnd"/>
+      <w:r>
+        <w:rPr>
+          <w:b/>
+          <w:bCs/>
+        </w:rPr>
+        <w:t xml:space="preserve"> e where </w:t>
+      </w:r>
+      <w:proofErr w:type="spellStart"/>
+      <w:proofErr w:type="gramStart"/>
+      <w:r>
+        <w:rPr>
+          <w:b/>
+          <w:bCs/>
+        </w:rPr>
+        <w:t>e.venue</w:t>
+      </w:r>
+      <w:proofErr w:type="gramEnd"/>
+      <w:r>
+        <w:rPr>
+          <w:b/>
+          <w:bCs/>
+        </w:rPr>
+        <w:t>_id</w:t>
+      </w:r>
+      <w:proofErr w:type="spellEnd"/>
+      <w:r>
+        <w:rPr>
+          <w:b/>
+          <w:bCs/>
+        </w:rPr>
+        <w:t>=</w:t>
+      </w:r>
+      <w:proofErr w:type="spellStart"/>
+      <w:r>
+        <w:rPr>
+          <w:b/>
+          <w:bCs/>
+        </w:rPr>
+        <w:t>v.venue_id</w:t>
+      </w:r>
+      <w:proofErr w:type="spellEnd"/>
+      <w:r>
+        <w:rPr>
+          <w:b/>
+          <w:bCs/>
+        </w:rPr>
+        <w:t xml:space="preserve">) as </w:t>
+      </w:r>
+      <w:proofErr w:type="spellStart"/>
+      <w:r>
+        <w:rPr>
+          <w:b/>
+          <w:bCs/>
+        </w:rPr>
+        <w:t>Average_Ticket_Price</w:t>
+      </w:r>
+      <w:proofErr w:type="spellEnd"/>
+    </w:p>
+    <w:p>
+      <w:pPr>
+        <w:rPr>
+          <w:b/>
+          <w:bCs/>
+        </w:rPr>
+      </w:pPr>
+      <w:r>
+        <w:rPr>
+          <w:b/>
+          <w:bCs/>
+        </w:rPr>
+        <w:t xml:space="preserve">from </w:t>
+      </w:r>
+      <w:proofErr w:type="spellStart"/>
+      <w:r>
+        <w:rPr>
+          <w:b/>
+          <w:bCs/>
+        </w:rPr>
+        <w:t>tbl_venue</w:t>
+      </w:r>
+      <w:proofErr w:type="spellEnd"/>
+      <w:r>
+        <w:rPr>
+          <w:b/>
+          <w:bCs/>
+        </w:rPr>
+        <w:t xml:space="preserve"> v</w:t>
+      </w:r>
+    </w:p>
+    <w:p>
+      <w:pPr>
+        <w:rPr>
+          <w:b/>
+          <w:bCs/>
+        </w:rPr>
+      </w:pPr>
+      <w:r>
+        <w:rPr>
+          <w:b/>
+          <w:bCs/>
+        </w:rPr>
+        <w:drawing>
+          <wp:inline distT="0" distB="0" distL="0" distR="0" wp14:anchorId="00C0E251" wp14:editId="1671BB64">
+            <wp:extent cx="4013200" cy="3533887"/>
+            <wp:effectExtent l="0" t="0" r="6350" b="9525"/>
+            <wp:docPr id="1869320700" name="Picture 1"/>
+            <wp:cNvGraphicFramePr>
+              <a:graphicFrameLocks xmlns:a="http://schemas.openxmlformats.org/drawingml/2006/main" noChangeAspect="1"/>
+            </wp:cNvGraphicFramePr>
+            <a:graphic xmlns:a="http://schemas.openxmlformats.org/drawingml/2006/main">
+              <a:graphicData uri="http://schemas.openxmlformats.org/drawingml/2006/picture">
+                <pic:pic xmlns:pic="http://schemas.openxmlformats.org/drawingml/2006/picture">
+                  <pic:nvPicPr>
+                    <pic:cNvPr id="1869320700" name=""/>
+                    <pic:cNvPicPr/>
+                  </pic:nvPicPr>
+                  <pic:blipFill>
+                    <a:blip r:embed="rId31"/>
+                    <a:stretch>
+                      <a:fillRect/>
+                    </a:stretch>
+                  </pic:blipFill>
+                  <pic:spPr>
+                    <a:xfrm>
+                      <a:off x="0" y="0"/>
+                      <a:ext cx="4019928" cy="3539811"/>
+                    </a:xfrm>
+                    <a:prstGeom prst="rect">
+                      <a:avLst/>
+                    </a:prstGeom>
+                  </pic:spPr>
+                </pic:pic>
+              </a:graphicData>
+            </a:graphic>
+          </wp:inline>
+        </w:drawing>
+      </w:r>
+    </w:p>
+    <w:p>
+      <w:pPr>
+        <w:rPr>
+          <w:b/>
+          <w:bCs/>
+        </w:rPr>
+      </w:pPr>
+      <w:r>
+        <w:rPr>
+          <w:b/>
+          <w:bCs/>
+        </w:rPr>
+        <w:t>2.</w:t>
+      </w:r>
+      <w:r>
+        <w:rPr>
+          <w:b/>
+          <w:bCs/>
+        </w:rPr>
+        <w:t xml:space="preserve"> Find Events with More Than 50% of Tickets Sold using subquery.</w:t>
+      </w:r>
+    </w:p>
+    <w:p>
+      <w:pPr>
+        <w:rPr>
+          <w:b/>
+          <w:bCs/>
+        </w:rPr>
+      </w:pPr>
+      <w:r>
+        <w:rPr>
+          <w:b/>
+          <w:bCs/>
+        </w:rPr>
+        <w:t xml:space="preserve">select </w:t>
+      </w:r>
+      <w:proofErr w:type="spellStart"/>
+      <w:r>
+        <w:rPr>
+          <w:b/>
+          <w:bCs/>
+        </w:rPr>
+        <w:t>event_name</w:t>
+      </w:r>
+      <w:proofErr w:type="spellEnd"/>
+      <w:r>
+        <w:rPr>
+          <w:b/>
+          <w:bCs/>
+        </w:rPr>
+        <w:t xml:space="preserve"> from </w:t>
+      </w:r>
+      <w:proofErr w:type="spellStart"/>
+      <w:r>
+        <w:rPr>
+          <w:b/>
+          <w:bCs/>
+        </w:rPr>
+        <w:t>tbl_event</w:t>
+      </w:r>
+      <w:proofErr w:type="spellEnd"/>
+      <w:r>
+        <w:rPr>
+          <w:b/>
+          <w:bCs/>
+        </w:rPr>
+        <w:t xml:space="preserve"> e</w:t>
+      </w:r>
+    </w:p>
+    <w:p>
+      <w:pPr>
+        <w:rPr>
+          <w:b/>
+          <w:bCs/>
+        </w:rPr>
+      </w:pPr>
+      <w:r>
+        <w:rPr>
+          <w:b/>
+          <w:bCs/>
+        </w:rPr>
+        <w:t xml:space="preserve">where (select </w:t>
+      </w:r>
+      <w:proofErr w:type="spellStart"/>
+      <w:r>
+        <w:rPr>
+          <w:b/>
+          <w:bCs/>
+        </w:rPr>
+        <w:t>total_seats</w:t>
+      </w:r>
+      <w:proofErr w:type="spellEnd"/>
+      <w:r>
+        <w:rPr>
+          <w:b/>
+          <w:bCs/>
+        </w:rPr>
+        <w:t xml:space="preserve">/2 from </w:t>
+      </w:r>
+      <w:proofErr w:type="spellStart"/>
+      <w:r>
+        <w:rPr>
+          <w:b/>
+          <w:bCs/>
+        </w:rPr>
+        <w:t>tbl_event</w:t>
+      </w:r>
+      <w:proofErr w:type="spellEnd"/>
+      <w:r>
+        <w:rPr>
+          <w:b/>
+          <w:bCs/>
+        </w:rPr>
+        <w:t xml:space="preserve"> where </w:t>
+      </w:r>
+      <w:proofErr w:type="spellStart"/>
+      <w:r>
+        <w:rPr>
+          <w:b/>
+          <w:bCs/>
+        </w:rPr>
+        <w:t>event_id</w:t>
+      </w:r>
+      <w:proofErr w:type="spellEnd"/>
+      <w:r>
+        <w:rPr>
+          <w:b/>
+          <w:bCs/>
+        </w:rPr>
+        <w:t>=</w:t>
+      </w:r>
+      <w:proofErr w:type="spellStart"/>
+      <w:proofErr w:type="gramStart"/>
+      <w:r>
+        <w:rPr>
+          <w:b/>
+          <w:bCs/>
+        </w:rPr>
+        <w:t>e.event</w:t>
+      </w:r>
+      <w:proofErr w:type="gramEnd"/>
+      <w:r>
+        <w:rPr>
+          <w:b/>
+          <w:bCs/>
+        </w:rPr>
+        <w:t>_id</w:t>
+      </w:r>
+      <w:proofErr w:type="spellEnd"/>
+      <w:r>
+        <w:rPr>
+          <w:b/>
+          <w:bCs/>
+        </w:rPr>
+        <w:t xml:space="preserve">) &gt; </w:t>
+      </w:r>
+      <w:proofErr w:type="spellStart"/>
+      <w:r>
+        <w:rPr>
+          <w:b/>
+          <w:bCs/>
+        </w:rPr>
+        <w:t>e.available_seats</w:t>
+      </w:r>
+      <w:proofErr w:type="spellEnd"/>
+    </w:p>
+    <w:p>
+      <w:pPr>
+        <w:rPr>
+          <w:b/>
+          <w:bCs/>
+        </w:rPr>
+      </w:pPr>
+      <w:r>
+        <w:rPr>
+          <w:b/>
+          <w:bCs/>
+        </w:rPr>
+        <w:drawing>
+          <wp:inline distT="0" distB="0" distL="0" distR="0" wp14:anchorId="3DFE972A" wp14:editId="092F31A9">
+            <wp:extent cx="4346962" cy="3592286"/>
+            <wp:effectExtent l="0" t="0" r="0" b="8255"/>
+            <wp:docPr id="735690636" name="Picture 1"/>
+            <wp:cNvGraphicFramePr>
+              <a:graphicFrameLocks xmlns:a="http://schemas.openxmlformats.org/drawingml/2006/main" noChangeAspect="1"/>
+            </wp:cNvGraphicFramePr>
+            <a:graphic xmlns:a="http://schemas.openxmlformats.org/drawingml/2006/main">
+              <a:graphicData uri="http://schemas.openxmlformats.org/drawingml/2006/picture">
+                <pic:pic xmlns:pic="http://schemas.openxmlformats.org/drawingml/2006/picture">
+                  <pic:nvPicPr>
+                    <pic:cNvPr id="735690636" name=""/>
+                    <pic:cNvPicPr/>
+                  </pic:nvPicPr>
+                  <pic:blipFill>
+                    <a:blip r:embed="rId32"/>
+                    <a:stretch>
+                      <a:fillRect/>
+                    </a:stretch>
+                  </pic:blipFill>
+                  <pic:spPr>
+                    <a:xfrm>
+                      <a:off x="0" y="0"/>
+                      <a:ext cx="4371521" cy="3612581"/>
+                    </a:xfrm>
+                    <a:prstGeom prst="rect">
+                      <a:avLst/>
+                    </a:prstGeom>
+                  </pic:spPr>
+                </pic:pic>
+              </a:graphicData>
+            </a:graphic>
+          </wp:inline>
+        </w:drawing>
+      </w:r>
+    </w:p>
+    <w:p>
+      <w:pPr>
+        <w:rPr>
+          <w:b/>
+          <w:bCs/>
+        </w:rPr>
+      </w:pPr>
+      <w:r>
+        <w:rPr>
+          <w:b/>
+          <w:bCs/>
+        </w:rPr>
+        <w:lastRenderedPageBreak/>
+        <w:t>3. Calculate the Total Number of Tickets Sold for Each Event.</w:t>
+      </w:r>
+    </w:p>
+    <w:p>
+      <w:pPr>
+        <w:rPr>
+          <w:b/>
+          <w:bCs/>
+        </w:rPr>
+      </w:pPr>
+      <w:r>
+        <w:rPr>
+          <w:b/>
+          <w:bCs/>
+        </w:rPr>
+        <w:t xml:space="preserve">select </w:t>
+      </w:r>
+      <w:proofErr w:type="spellStart"/>
+      <w:proofErr w:type="gramStart"/>
+      <w:r>
+        <w:rPr>
+          <w:b/>
+          <w:bCs/>
+        </w:rPr>
+        <w:t>e.event</w:t>
+      </w:r>
+      <w:proofErr w:type="gramEnd"/>
+      <w:r>
+        <w:rPr>
+          <w:b/>
+          <w:bCs/>
+        </w:rPr>
+        <w:t>_id,e.event_name,sum</w:t>
+      </w:r>
+      <w:proofErr w:type="spellEnd"/>
+      <w:r>
+        <w:rPr>
+          <w:b/>
+          <w:bCs/>
+        </w:rPr>
+        <w:t>(</w:t>
+      </w:r>
+      <w:proofErr w:type="spellStart"/>
+      <w:r>
+        <w:rPr>
+          <w:b/>
+          <w:bCs/>
+        </w:rPr>
+        <w:t>b.num_tickets</w:t>
+      </w:r>
+      <w:proofErr w:type="spellEnd"/>
+      <w:r>
+        <w:rPr>
+          <w:b/>
+          <w:bCs/>
+        </w:rPr>
+        <w:t xml:space="preserve">) </w:t>
+      </w:r>
+      <w:proofErr w:type="spellStart"/>
+      <w:r>
+        <w:rPr>
+          <w:b/>
+          <w:bCs/>
+        </w:rPr>
+        <w:t>as"Tickets</w:t>
+      </w:r>
+      <w:proofErr w:type="spellEnd"/>
+      <w:r>
+        <w:rPr>
+          <w:b/>
+          <w:bCs/>
+        </w:rPr>
+        <w:t xml:space="preserve"> sold" </w:t>
+      </w:r>
+    </w:p>
+    <w:p>
+      <w:pPr>
+        <w:rPr>
+          <w:b/>
+          <w:bCs/>
+        </w:rPr>
+      </w:pPr>
+      <w:r>
+        <w:rPr>
+          <w:b/>
+          <w:bCs/>
+        </w:rPr>
+        <w:t xml:space="preserve">from </w:t>
+      </w:r>
+      <w:proofErr w:type="spellStart"/>
+      <w:r>
+        <w:rPr>
+          <w:b/>
+          <w:bCs/>
+        </w:rPr>
+        <w:t>tbl_event</w:t>
+      </w:r>
+      <w:proofErr w:type="spellEnd"/>
+      <w:r>
+        <w:rPr>
+          <w:b/>
+          <w:bCs/>
+        </w:rPr>
+        <w:t xml:space="preserve"> e left join </w:t>
+      </w:r>
+      <w:proofErr w:type="spellStart"/>
+      <w:r>
+        <w:rPr>
+          <w:b/>
+          <w:bCs/>
+        </w:rPr>
+        <w:t>tbl_booking</w:t>
+      </w:r>
+      <w:proofErr w:type="spellEnd"/>
+      <w:r>
+        <w:rPr>
+          <w:b/>
+          <w:bCs/>
+        </w:rPr>
+        <w:t xml:space="preserve"> b on </w:t>
+      </w:r>
+      <w:proofErr w:type="spellStart"/>
+      <w:proofErr w:type="gramStart"/>
+      <w:r>
+        <w:rPr>
+          <w:b/>
+          <w:bCs/>
+        </w:rPr>
+        <w:t>e.event</w:t>
+      </w:r>
+      <w:proofErr w:type="gramEnd"/>
+      <w:r>
+        <w:rPr>
+          <w:b/>
+          <w:bCs/>
+        </w:rPr>
+        <w:t>_id</w:t>
+      </w:r>
+      <w:proofErr w:type="spellEnd"/>
+      <w:r>
+        <w:rPr>
+          <w:b/>
+          <w:bCs/>
+        </w:rPr>
+        <w:t>=</w:t>
+      </w:r>
+      <w:proofErr w:type="spellStart"/>
+      <w:r>
+        <w:rPr>
+          <w:b/>
+          <w:bCs/>
+        </w:rPr>
+        <w:t>b.event_id</w:t>
+      </w:r>
+      <w:proofErr w:type="spellEnd"/>
+    </w:p>
+    <w:p>
+      <w:pPr>
+        <w:rPr>
+          <w:b/>
+          <w:bCs/>
+        </w:rPr>
+      </w:pPr>
+      <w:r>
+        <w:rPr>
+          <w:b/>
+          <w:bCs/>
+        </w:rPr>
+        <w:t xml:space="preserve">group by </w:t>
+      </w:r>
+      <w:proofErr w:type="spellStart"/>
+      <w:proofErr w:type="gramStart"/>
+      <w:r>
+        <w:rPr>
+          <w:b/>
+          <w:bCs/>
+        </w:rPr>
+        <w:t>e.event</w:t>
+      </w:r>
+      <w:proofErr w:type="gramEnd"/>
+      <w:r>
+        <w:rPr>
+          <w:b/>
+          <w:bCs/>
+        </w:rPr>
+        <w:t>_id,e.event_name</w:t>
+      </w:r>
+      <w:proofErr w:type="spellEnd"/>
+    </w:p>
+    <w:p>
+      <w:pPr>
+        <w:rPr>
+          <w:b/>
+          <w:bCs/>
+        </w:rPr>
+      </w:pPr>
+      <w:r>
+        <w:rPr>
+          <w:b/>
+          <w:bCs/>
+        </w:rPr>
+        <w:drawing>
+          <wp:inline distT="0" distB="0" distL="0" distR="0" wp14:anchorId="7126DEBC" wp14:editId="1078A364">
+            <wp:extent cx="4019550" cy="3734579"/>
+            <wp:effectExtent l="0" t="0" r="0" b="0"/>
+            <wp:docPr id="1725257661" name="Picture 1"/>
+            <wp:cNvGraphicFramePr>
+              <a:graphicFrameLocks xmlns:a="http://schemas.openxmlformats.org/drawingml/2006/main" noChangeAspect="1"/>
+            </wp:cNvGraphicFramePr>
+            <a:graphic xmlns:a="http://schemas.openxmlformats.org/drawingml/2006/main">
+              <a:graphicData uri="http://schemas.openxmlformats.org/drawingml/2006/picture">
+                <pic:pic xmlns:pic="http://schemas.openxmlformats.org/drawingml/2006/picture">
+                  <pic:nvPicPr>
+                    <pic:cNvPr id="1725257661" name=""/>
+                    <pic:cNvPicPr/>
+                  </pic:nvPicPr>
+                  <pic:blipFill>
+                    <a:blip r:embed="rId33"/>
+                    <a:stretch>
+                      <a:fillRect/>
+                    </a:stretch>
+                  </pic:blipFill>
+                  <pic:spPr>
+                    <a:xfrm>
+                      <a:off x="0" y="0"/>
+                      <a:ext cx="4024123" cy="3738828"/>
+                    </a:xfrm>
+                    <a:prstGeom prst="rect">
+                      <a:avLst/>
+                    </a:prstGeom>
+                  </pic:spPr>
+                </pic:pic>
+              </a:graphicData>
+            </a:graphic>
+          </wp:inline>
+        </w:drawing>
+      </w:r>
+    </w:p>
+    <w:p>
+      <w:pPr>
+        <w:rPr>
+          <w:b/>
+          <w:bCs/>
+        </w:rPr>
+      </w:pPr>
+      <w:r>
+        <w:rPr>
+          <w:b/>
+          <w:bCs/>
+        </w:rPr>
+        <w:t>4. Find Users Who Have Not Booked Any Tickets Using a NOT EXISTS Subquery.</w:t>
+      </w:r>
+    </w:p>
+    <w:p>
+      <w:pPr>
+        <w:rPr>
+          <w:b/>
+          <w:bCs/>
+        </w:rPr>
+      </w:pPr>
+      <w:r>
+        <w:rPr>
+          <w:b/>
+          <w:bCs/>
+        </w:rPr>
+        <w:t xml:space="preserve">select </w:t>
+      </w:r>
+      <w:proofErr w:type="spellStart"/>
+      <w:r>
+        <w:rPr>
+          <w:b/>
+          <w:bCs/>
+        </w:rPr>
+        <w:t>customer_</w:t>
+      </w:r>
+      <w:proofErr w:type="gramStart"/>
+      <w:r>
+        <w:rPr>
+          <w:b/>
+          <w:bCs/>
+        </w:rPr>
+        <w:t>id,customer</w:t>
+      </w:r>
+      <w:proofErr w:type="gramEnd"/>
+      <w:r>
+        <w:rPr>
+          <w:b/>
+          <w:bCs/>
+        </w:rPr>
+        <w:t>_name</w:t>
+      </w:r>
+      <w:proofErr w:type="spellEnd"/>
+      <w:r>
+        <w:rPr>
+          <w:b/>
+          <w:bCs/>
+        </w:rPr>
+        <w:t xml:space="preserve"> </w:t>
+      </w:r>
+      <w:r>
+        <w:rPr>
+          <w:b/>
+          <w:bCs/>
+        </w:rPr>
+        <w:t xml:space="preserve"> </w:t>
+      </w:r>
+      <w:r>
+        <w:rPr>
+          <w:b/>
+          <w:bCs/>
+        </w:rPr>
+        <w:t xml:space="preserve">from </w:t>
+      </w:r>
+      <w:proofErr w:type="spellStart"/>
+      <w:r>
+        <w:rPr>
+          <w:b/>
+          <w:bCs/>
+        </w:rPr>
+        <w:t>tbl_customer</w:t>
+      </w:r>
+      <w:proofErr w:type="spellEnd"/>
+      <w:r>
+        <w:rPr>
+          <w:b/>
+          <w:bCs/>
+        </w:rPr>
+        <w:t xml:space="preserve"> c</w:t>
+      </w:r>
+    </w:p>
+    <w:p>
+      <w:pPr>
+        <w:rPr>
+          <w:b/>
+          <w:bCs/>
+        </w:rPr>
+      </w:pPr>
+      <w:r>
+        <w:rPr>
+          <w:b/>
+          <w:bCs/>
+        </w:rPr>
+        <w:t>where not exists</w:t>
+      </w:r>
+      <w:r>
+        <w:rPr>
+          <w:b/>
+          <w:bCs/>
+        </w:rPr>
+        <w:t xml:space="preserve"> (</w:t>
+      </w:r>
+      <w:r>
+        <w:rPr>
+          <w:b/>
+          <w:bCs/>
+        </w:rPr>
+        <w:t xml:space="preserve">select 1 from </w:t>
+      </w:r>
+      <w:proofErr w:type="spellStart"/>
+      <w:r>
+        <w:rPr>
+          <w:b/>
+          <w:bCs/>
+        </w:rPr>
+        <w:t>tbl_booking</w:t>
+      </w:r>
+      <w:proofErr w:type="spellEnd"/>
+      <w:r>
+        <w:rPr>
+          <w:b/>
+          <w:bCs/>
+        </w:rPr>
+        <w:t xml:space="preserve"> b</w:t>
+      </w:r>
+      <w:r>
+        <w:rPr>
+          <w:b/>
+          <w:bCs/>
+        </w:rPr>
+        <w:t xml:space="preserve"> </w:t>
+      </w:r>
+      <w:r>
+        <w:rPr>
+          <w:b/>
+          <w:bCs/>
+        </w:rPr>
+        <w:t xml:space="preserve">where </w:t>
+      </w:r>
+      <w:proofErr w:type="spellStart"/>
+      <w:proofErr w:type="gramStart"/>
+      <w:r>
+        <w:rPr>
+          <w:b/>
+          <w:bCs/>
+        </w:rPr>
+        <w:t>b.customer</w:t>
+      </w:r>
+      <w:proofErr w:type="gramEnd"/>
+      <w:r>
+        <w:rPr>
+          <w:b/>
+          <w:bCs/>
+        </w:rPr>
+        <w:t>_id</w:t>
+      </w:r>
+      <w:proofErr w:type="spellEnd"/>
+      <w:r>
+        <w:rPr>
+          <w:b/>
+          <w:bCs/>
+        </w:rPr>
+        <w:t>=</w:t>
+      </w:r>
+      <w:proofErr w:type="spellStart"/>
+      <w:r>
+        <w:rPr>
+          <w:b/>
+          <w:bCs/>
+        </w:rPr>
+        <w:t>c.customer_id</w:t>
+      </w:r>
+      <w:proofErr w:type="spellEnd"/>
+      <w:r>
+        <w:rPr>
+          <w:b/>
+          <w:bCs/>
+        </w:rPr>
+        <w:t>)</w:t>
+      </w:r>
+    </w:p>
+    <w:p>
+      <w:pPr>
+        <w:rPr>
+          <w:b/>
+          <w:bCs/>
+        </w:rPr>
+      </w:pPr>
+      <w:r>
+        <w:rPr>
+          <w:b/>
+          <w:bCs/>
+        </w:rPr>
+        <w:drawing>
+          <wp:inline distT="0" distB="0" distL="0" distR="0" wp14:anchorId="63FE7158" wp14:editId="1FC4566E">
+            <wp:extent cx="4261513" cy="3691466"/>
+            <wp:effectExtent l="0" t="0" r="5715" b="4445"/>
+            <wp:docPr id="1572841671" name="Picture 1"/>
+            <wp:cNvGraphicFramePr>
+              <a:graphicFrameLocks xmlns:a="http://schemas.openxmlformats.org/drawingml/2006/main" noChangeAspect="1"/>
+            </wp:cNvGraphicFramePr>
+            <a:graphic xmlns:a="http://schemas.openxmlformats.org/drawingml/2006/main">
+              <a:graphicData uri="http://schemas.openxmlformats.org/drawingml/2006/picture">
+                <pic:pic xmlns:pic="http://schemas.openxmlformats.org/drawingml/2006/picture">
+                  <pic:nvPicPr>
+                    <pic:cNvPr id="1572841671" name=""/>
+                    <pic:cNvPicPr/>
+                  </pic:nvPicPr>
+                  <pic:blipFill>
+                    <a:blip r:embed="rId34"/>
+                    <a:stretch>
+                      <a:fillRect/>
+                    </a:stretch>
+                  </pic:blipFill>
+                  <pic:spPr>
+                    <a:xfrm>
+                      <a:off x="0" y="0"/>
+                      <a:ext cx="4292306" cy="3718140"/>
+                    </a:xfrm>
+                    <a:prstGeom prst="rect">
+                      <a:avLst/>
+                    </a:prstGeom>
+                  </pic:spPr>
+                </pic:pic>
+              </a:graphicData>
+            </a:graphic>
+          </wp:inline>
+        </w:drawing>
+      </w:r>
+    </w:p>
+    <w:p>
+      <w:pPr>
+        <w:rPr>
+          <w:b/>
+          <w:bCs/>
+        </w:rPr>
+      </w:pPr>
+      <w:r>
+        <w:rPr>
+          <w:b/>
+          <w:bCs/>
+        </w:rPr>
+        <w:lastRenderedPageBreak/>
+        <w:t xml:space="preserve">5. List Events with No Ticket Sales Using a NOT IN Subquery. </w:t>
+      </w:r>
+    </w:p>
+    <w:p>
+      <w:pPr>
+        <w:rPr>
+          <w:b/>
+          <w:bCs/>
+        </w:rPr>
+      </w:pPr>
+      <w:r>
+        <w:rPr>
+          <w:b/>
+          <w:bCs/>
+        </w:rPr>
+        <w:t>s</w:t>
+      </w:r>
+      <w:r>
+        <w:rPr>
+          <w:b/>
+          <w:bCs/>
+        </w:rPr>
+        <w:t xml:space="preserve">elect </w:t>
+      </w:r>
+      <w:proofErr w:type="spellStart"/>
+      <w:proofErr w:type="gramStart"/>
+      <w:r>
+        <w:rPr>
+          <w:b/>
+          <w:bCs/>
+        </w:rPr>
+        <w:t>e.event</w:t>
+      </w:r>
+      <w:proofErr w:type="gramEnd"/>
+      <w:r>
+        <w:rPr>
+          <w:b/>
+          <w:bCs/>
+        </w:rPr>
+        <w:t>_id,e.event_name</w:t>
+      </w:r>
+      <w:proofErr w:type="spellEnd"/>
+      <w:r>
+        <w:rPr>
+          <w:b/>
+          <w:bCs/>
+        </w:rPr>
+        <w:t xml:space="preserve"> from </w:t>
+      </w:r>
+      <w:proofErr w:type="spellStart"/>
+      <w:r>
+        <w:rPr>
+          <w:b/>
+          <w:bCs/>
+        </w:rPr>
+        <w:t>tbl_event</w:t>
+      </w:r>
+      <w:proofErr w:type="spellEnd"/>
+      <w:r>
+        <w:rPr>
+          <w:b/>
+          <w:bCs/>
+        </w:rPr>
+        <w:t xml:space="preserve"> e</w:t>
+      </w:r>
+    </w:p>
+    <w:p>
+      <w:pPr>
+        <w:rPr>
+          <w:b/>
+          <w:bCs/>
+        </w:rPr>
+      </w:pPr>
+      <w:r>
+        <w:rPr>
+          <w:b/>
+          <w:bCs/>
+        </w:rPr>
+        <w:t xml:space="preserve">where </w:t>
+      </w:r>
+      <w:proofErr w:type="spellStart"/>
+      <w:proofErr w:type="gramStart"/>
+      <w:r>
+        <w:rPr>
+          <w:b/>
+          <w:bCs/>
+        </w:rPr>
+        <w:t>e.event</w:t>
+      </w:r>
+      <w:proofErr w:type="gramEnd"/>
+      <w:r>
+        <w:rPr>
+          <w:b/>
+          <w:bCs/>
+        </w:rPr>
+        <w:t>_id</w:t>
+      </w:r>
+      <w:proofErr w:type="spellEnd"/>
+      <w:r>
+        <w:rPr>
+          <w:b/>
+          <w:bCs/>
+        </w:rPr>
+        <w:t xml:space="preserve"> not in ( select </w:t>
+      </w:r>
+      <w:proofErr w:type="spellStart"/>
+      <w:r>
+        <w:rPr>
+          <w:b/>
+          <w:bCs/>
+        </w:rPr>
+        <w:t>event_id</w:t>
+      </w:r>
+      <w:proofErr w:type="spellEnd"/>
+      <w:r>
+        <w:rPr>
+          <w:b/>
+          <w:bCs/>
+        </w:rPr>
+        <w:t xml:space="preserve"> from </w:t>
+      </w:r>
+      <w:proofErr w:type="spellStart"/>
+      <w:r>
+        <w:rPr>
+          <w:b/>
+          <w:bCs/>
+        </w:rPr>
+        <w:t>tbl_booking</w:t>
+      </w:r>
+      <w:proofErr w:type="spellEnd"/>
+      <w:r>
+        <w:rPr>
+          <w:b/>
+          <w:bCs/>
+        </w:rPr>
+        <w:t>)</w:t>
+      </w:r>
+    </w:p>
+    <w:p>
+      <w:pPr>
+        <w:rPr>
+          <w:b/>
+          <w:bCs/>
+        </w:rPr>
+      </w:pPr>
+      <w:r>
+        <w:rPr>
+          <w:b/>
+          <w:bCs/>
+        </w:rPr>
+        <w:drawing>
+          <wp:inline distT="0" distB="0" distL="0" distR="0" wp14:anchorId="733FC384" wp14:editId="65023A82">
+            <wp:extent cx="4053413" cy="3352800"/>
+            <wp:effectExtent l="0" t="0" r="4445" b="0"/>
+            <wp:docPr id="1449691243" name="Picture 1"/>
+            <wp:cNvGraphicFramePr>
+              <a:graphicFrameLocks xmlns:a="http://schemas.openxmlformats.org/drawingml/2006/main" noChangeAspect="1"/>
+            </wp:cNvGraphicFramePr>
+            <a:graphic xmlns:a="http://schemas.openxmlformats.org/drawingml/2006/main">
+              <a:graphicData uri="http://schemas.openxmlformats.org/drawingml/2006/picture">
+                <pic:pic xmlns:pic="http://schemas.openxmlformats.org/drawingml/2006/picture">
+                  <pic:nvPicPr>
+                    <pic:cNvPr id="1449691243" name=""/>
+                    <pic:cNvPicPr/>
+                  </pic:nvPicPr>
+                  <pic:blipFill>
+                    <a:blip r:embed="rId35"/>
+                    <a:stretch>
+                      <a:fillRect/>
+                    </a:stretch>
+                  </pic:blipFill>
+                  <pic:spPr>
+                    <a:xfrm>
+                      <a:off x="0" y="0"/>
+                      <a:ext cx="4063501" cy="3361144"/>
+                    </a:xfrm>
+                    <a:prstGeom prst="rect">
+                      <a:avLst/>
+                    </a:prstGeom>
+                  </pic:spPr>
+                </pic:pic>
+              </a:graphicData>
+            </a:graphic>
+          </wp:inline>
+        </w:drawing>
+      </w:r>
+    </w:p>
+    <w:p>
+      <w:pPr>
+        <w:rPr>
+          <w:b/>
+          <w:bCs/>
+        </w:rPr>
+      </w:pPr>
+      <w:r>
+        <w:rPr>
+          <w:b/>
+          <w:bCs/>
+        </w:rPr>
+        <w:t>6.</w:t>
+      </w:r>
+      <w:r>
+        <w:rPr>
+          <w:rFonts w:ascii="Consolas" w:hAnsi="Consolas" w:cs="Consolas"/>
+          <w:color w:val="008000"/>
+          <w:kern w:val="0"/>
+          <w:sz w:val="19"/>
+          <w:szCs w:val="19"/>
+        </w:rPr>
+        <w:t xml:space="preserve"> </w:t>
+      </w:r>
+      <w:r>
+        <w:rPr>
+          <w:b/>
+          <w:bCs/>
+        </w:rPr>
+        <w:t>Calculate the Total Number of Tickets Sold for Each Event Type</w:t>
+      </w:r>
+      <w:r>
+        <w:rPr>
+          <w:b/>
+          <w:bCs/>
+        </w:rPr>
+        <w:t xml:space="preserve"> </w:t>
+      </w:r>
+      <w:r>
+        <w:rPr>
+          <w:b/>
+          <w:bCs/>
+        </w:rPr>
+        <w:t xml:space="preserve">Using a Subquery in the FROM Clause. </w:t>
+      </w:r>
+    </w:p>
+    <w:p>
+      <w:pPr>
+        <w:rPr>
+          <w:b/>
+          <w:bCs/>
+        </w:rPr>
+      </w:pPr>
+      <w:r>
+        <w:rPr>
+          <w:b/>
+          <w:bCs/>
+        </w:rPr>
+        <w:t xml:space="preserve">select </w:t>
+      </w:r>
+      <w:proofErr w:type="spellStart"/>
+      <w:r>
+        <w:rPr>
+          <w:b/>
+          <w:bCs/>
+        </w:rPr>
+        <w:t>event_type</w:t>
+      </w:r>
+      <w:proofErr w:type="spellEnd"/>
+      <w:r>
+        <w:rPr>
+          <w:b/>
+          <w:bCs/>
+        </w:rPr>
+        <w:t xml:space="preserve">, </w:t>
+      </w:r>
+      <w:proofErr w:type="gramStart"/>
+      <w:r>
+        <w:rPr>
+          <w:b/>
+          <w:bCs/>
+        </w:rPr>
+        <w:t>sum(</w:t>
+      </w:r>
+      <w:proofErr w:type="spellStart"/>
+      <w:proofErr w:type="gramEnd"/>
+      <w:r>
+        <w:rPr>
+          <w:b/>
+          <w:bCs/>
+        </w:rPr>
+        <w:t>T</w:t>
+      </w:r>
+      <w:r>
+        <w:rPr>
+          <w:b/>
+          <w:bCs/>
+        </w:rPr>
+        <w:t>otal_</w:t>
+      </w:r>
+      <w:r>
+        <w:rPr>
+          <w:b/>
+          <w:bCs/>
+        </w:rPr>
+        <w:t>Ti</w:t>
+      </w:r>
+      <w:r>
+        <w:rPr>
+          <w:b/>
+          <w:bCs/>
+        </w:rPr>
+        <w:t>ckets_</w:t>
+      </w:r>
+      <w:r>
+        <w:rPr>
+          <w:b/>
+          <w:bCs/>
+        </w:rPr>
+        <w:t>S</w:t>
+      </w:r>
+      <w:r>
+        <w:rPr>
+          <w:b/>
+          <w:bCs/>
+        </w:rPr>
+        <w:t>old</w:t>
+      </w:r>
+      <w:proofErr w:type="spellEnd"/>
+      <w:r>
+        <w:rPr>
+          <w:b/>
+          <w:bCs/>
+        </w:rPr>
+        <w:t xml:space="preserve">) as </w:t>
+      </w:r>
+      <w:proofErr w:type="spellStart"/>
+      <w:r>
+        <w:rPr>
+          <w:b/>
+          <w:bCs/>
+        </w:rPr>
+        <w:t>T</w:t>
+      </w:r>
+      <w:r>
+        <w:rPr>
+          <w:b/>
+          <w:bCs/>
+        </w:rPr>
+        <w:t>otal_tickets</w:t>
+      </w:r>
+      <w:proofErr w:type="spellEnd"/>
+      <w:r>
+        <w:rPr>
+          <w:b/>
+          <w:bCs/>
+        </w:rPr>
+        <w:t xml:space="preserve"> </w:t>
+      </w:r>
+    </w:p>
+    <w:p>
+      <w:pPr>
+        <w:rPr>
+          <w:b/>
+          <w:bCs/>
+        </w:rPr>
+      </w:pPr>
+      <w:r>
+        <w:rPr>
+          <w:b/>
+          <w:bCs/>
+        </w:rPr>
+        <w:t xml:space="preserve">from (select </w:t>
+      </w:r>
+      <w:proofErr w:type="spellStart"/>
+      <w:proofErr w:type="gramStart"/>
+      <w:r>
+        <w:rPr>
+          <w:b/>
+          <w:bCs/>
+        </w:rPr>
+        <w:t>e.event</w:t>
+      </w:r>
+      <w:proofErr w:type="gramEnd"/>
+      <w:r>
+        <w:rPr>
+          <w:b/>
+          <w:bCs/>
+        </w:rPr>
+        <w:t>_type</w:t>
+      </w:r>
+      <w:proofErr w:type="spellEnd"/>
+      <w:r>
+        <w:rPr>
+          <w:b/>
+          <w:bCs/>
+        </w:rPr>
+        <w:t>, sum(</w:t>
+      </w:r>
+      <w:proofErr w:type="spellStart"/>
+      <w:r>
+        <w:rPr>
+          <w:b/>
+          <w:bCs/>
+        </w:rPr>
+        <w:t>b.num_tickets</w:t>
+      </w:r>
+      <w:proofErr w:type="spellEnd"/>
+      <w:r>
+        <w:rPr>
+          <w:b/>
+          <w:bCs/>
+        </w:rPr>
+        <w:t xml:space="preserve">) as </w:t>
+      </w:r>
+      <w:proofErr w:type="spellStart"/>
+      <w:r>
+        <w:rPr>
+          <w:b/>
+          <w:bCs/>
+        </w:rPr>
+        <w:t>T</w:t>
+      </w:r>
+      <w:r>
+        <w:rPr>
+          <w:b/>
+          <w:bCs/>
+        </w:rPr>
+        <w:t>otal_</w:t>
+      </w:r>
+      <w:r>
+        <w:rPr>
+          <w:b/>
+          <w:bCs/>
+        </w:rPr>
+        <w:t>T</w:t>
+      </w:r>
+      <w:r>
+        <w:rPr>
+          <w:b/>
+          <w:bCs/>
+        </w:rPr>
+        <w:t>ickets_</w:t>
+      </w:r>
+      <w:r>
+        <w:rPr>
+          <w:b/>
+          <w:bCs/>
+        </w:rPr>
+        <w:t>S</w:t>
+      </w:r>
+      <w:r>
+        <w:rPr>
+          <w:b/>
+          <w:bCs/>
+        </w:rPr>
+        <w:t>old</w:t>
+      </w:r>
+      <w:proofErr w:type="spellEnd"/>
+    </w:p>
+    <w:p>
+      <w:pPr>
+        <w:rPr>
+          <w:b/>
+          <w:bCs/>
+        </w:rPr>
+      </w:pPr>
+      <w:r>
+        <w:rPr>
+          <w:b/>
+          <w:bCs/>
+        </w:rPr>
+        <w:t xml:space="preserve">from </w:t>
+      </w:r>
+      <w:proofErr w:type="spellStart"/>
+      <w:r>
+        <w:rPr>
+          <w:b/>
+          <w:bCs/>
+        </w:rPr>
+        <w:t>tbl_event</w:t>
+      </w:r>
+      <w:proofErr w:type="spellEnd"/>
+      <w:r>
+        <w:rPr>
+          <w:b/>
+          <w:bCs/>
+        </w:rPr>
+        <w:t xml:space="preserve"> e</w:t>
+      </w:r>
+      <w:r>
+        <w:rPr>
+          <w:b/>
+          <w:bCs/>
+        </w:rPr>
+        <w:t xml:space="preserve"> l</w:t>
+      </w:r>
+      <w:r>
+        <w:rPr>
+          <w:b/>
+          <w:bCs/>
+        </w:rPr>
+        <w:t xml:space="preserve">eft join </w:t>
+      </w:r>
+      <w:proofErr w:type="spellStart"/>
+      <w:r>
+        <w:rPr>
+          <w:b/>
+          <w:bCs/>
+        </w:rPr>
+        <w:t>tbl_booking</w:t>
+      </w:r>
+      <w:proofErr w:type="spellEnd"/>
+      <w:r>
+        <w:rPr>
+          <w:b/>
+          <w:bCs/>
+        </w:rPr>
+        <w:t xml:space="preserve"> b on </w:t>
+      </w:r>
+      <w:proofErr w:type="spellStart"/>
+      <w:proofErr w:type="gramStart"/>
+      <w:r>
+        <w:rPr>
+          <w:b/>
+          <w:bCs/>
+        </w:rPr>
+        <w:t>e.event</w:t>
+      </w:r>
+      <w:proofErr w:type="gramEnd"/>
+      <w:r>
+        <w:rPr>
+          <w:b/>
+          <w:bCs/>
+        </w:rPr>
+        <w:t>_id</w:t>
+      </w:r>
+      <w:proofErr w:type="spellEnd"/>
+      <w:r>
+        <w:rPr>
+          <w:b/>
+          <w:bCs/>
+        </w:rPr>
+        <w:t xml:space="preserve"> = </w:t>
+      </w:r>
+      <w:proofErr w:type="spellStart"/>
+      <w:r>
+        <w:rPr>
+          <w:b/>
+          <w:bCs/>
+        </w:rPr>
+        <w:t>b.event_id</w:t>
+      </w:r>
+      <w:proofErr w:type="spellEnd"/>
+      <w:r>
+        <w:rPr>
+          <w:b/>
+          <w:bCs/>
+        </w:rPr>
+        <w:t xml:space="preserve">  </w:t>
+      </w:r>
+      <w:r>
+        <w:rPr>
+          <w:b/>
+          <w:bCs/>
+        </w:rPr>
+        <w:t xml:space="preserve">group by </w:t>
+      </w:r>
+      <w:proofErr w:type="spellStart"/>
+      <w:r>
+        <w:rPr>
+          <w:b/>
+          <w:bCs/>
+        </w:rPr>
+        <w:t>e.event_type</w:t>
+      </w:r>
+      <w:proofErr w:type="spellEnd"/>
+      <w:r>
+        <w:rPr>
+          <w:b/>
+          <w:bCs/>
+        </w:rPr>
+        <w:t xml:space="preserve">) as </w:t>
+      </w:r>
+      <w:proofErr w:type="spellStart"/>
+      <w:r>
+        <w:rPr>
+          <w:b/>
+          <w:bCs/>
+        </w:rPr>
+        <w:t>T</w:t>
+      </w:r>
+      <w:r>
+        <w:rPr>
+          <w:b/>
+          <w:bCs/>
+        </w:rPr>
+        <w:t>icket</w:t>
+      </w:r>
+      <w:r>
+        <w:rPr>
+          <w:b/>
+          <w:bCs/>
+        </w:rPr>
+        <w:t>S</w:t>
+      </w:r>
+      <w:r>
+        <w:rPr>
+          <w:b/>
+          <w:bCs/>
+        </w:rPr>
+        <w:t>ummary</w:t>
+      </w:r>
+      <w:proofErr w:type="spellEnd"/>
+      <w:r>
+        <w:rPr>
+          <w:b/>
+          <w:bCs/>
+        </w:rPr>
+        <w:t xml:space="preserve"> </w:t>
+      </w:r>
+    </w:p>
+    <w:p>
+      <w:pPr>
+        <w:rPr>
+          <w:b/>
+          <w:bCs/>
+        </w:rPr>
+      </w:pPr>
+      <w:r>
+        <w:rPr>
+          <w:b/>
+          <w:bCs/>
+        </w:rPr>
+        <w:t xml:space="preserve">group by </w:t>
+      </w:r>
+      <w:proofErr w:type="spellStart"/>
+      <w:r>
+        <w:rPr>
+          <w:b/>
+          <w:bCs/>
+        </w:rPr>
+        <w:t>event_type</w:t>
+      </w:r>
+      <w:proofErr w:type="spellEnd"/>
+    </w:p>
+    <w:p>
+      <w:pPr>
+        <w:rPr>
+          <w:b/>
+          <w:bCs/>
+        </w:rPr>
+      </w:pPr>
+      <w:r>
+        <w:rPr>
+          <w:b/>
+          <w:bCs/>
+        </w:rPr>
+        <w:drawing>
+          <wp:inline distT="0" distB="0" distL="0" distR="0" wp14:anchorId="55DD9C48" wp14:editId="5A3F3780">
+            <wp:extent cx="3869267" cy="3784765"/>
+            <wp:effectExtent l="0" t="0" r="0" b="6350"/>
+            <wp:docPr id="370407308" name="Picture 1"/>
+            <wp:cNvGraphicFramePr>
+              <a:graphicFrameLocks xmlns:a="http://schemas.openxmlformats.org/drawingml/2006/main" noChangeAspect="1"/>
+            </wp:cNvGraphicFramePr>
+            <a:graphic xmlns:a="http://schemas.openxmlformats.org/drawingml/2006/main">
+              <a:graphicData uri="http://schemas.openxmlformats.org/drawingml/2006/picture">
+                <pic:pic xmlns:pic="http://schemas.openxmlformats.org/drawingml/2006/picture">
+                  <pic:nvPicPr>
+                    <pic:cNvPr id="370407308" name=""/>
+                    <pic:cNvPicPr/>
+                  </pic:nvPicPr>
+                  <pic:blipFill>
+                    <a:blip r:embed="rId36"/>
+                    <a:stretch>
+                      <a:fillRect/>
+                    </a:stretch>
+                  </pic:blipFill>
+                  <pic:spPr>
+                    <a:xfrm>
+                      <a:off x="0" y="0"/>
+                      <a:ext cx="3888056" cy="3803144"/>
+                    </a:xfrm>
+                    <a:prstGeom prst="rect">
+                      <a:avLst/>
+                    </a:prstGeom>
+                  </pic:spPr>
+                </pic:pic>
+              </a:graphicData>
+            </a:graphic>
+          </wp:inline>
+        </w:drawing>
+      </w:r>
+    </w:p>
+    <w:p>
+      <w:pPr>
+        <w:rPr>
+          <w:b/>
+          <w:bCs/>
+        </w:rPr>
+      </w:pPr>
+      <w:r>
+        <w:rPr>
+          <w:b/>
+          <w:bCs/>
+        </w:rPr>
+        <w:lastRenderedPageBreak/>
+        <w:t xml:space="preserve">7. Find Events with Ticket Prices Higher Than the Average Ticket Price Using a Subquery in the WHERE Clause. </w:t>
+      </w:r>
+    </w:p>
+    <w:p>
+      <w:pPr>
+        <w:rPr>
+          <w:b/>
+          <w:bCs/>
+        </w:rPr>
+      </w:pPr>
+      <w:r>
+        <w:rPr>
+          <w:b/>
+          <w:bCs/>
+        </w:rPr>
+        <w:t xml:space="preserve">select </w:t>
+      </w:r>
+      <w:proofErr w:type="spellStart"/>
+      <w:proofErr w:type="gramStart"/>
+      <w:r>
+        <w:rPr>
+          <w:b/>
+          <w:bCs/>
+        </w:rPr>
+        <w:t>e.event</w:t>
+      </w:r>
+      <w:proofErr w:type="gramEnd"/>
+      <w:r>
+        <w:rPr>
+          <w:b/>
+          <w:bCs/>
+        </w:rPr>
+        <w:t>_id,e.event_name,e.ticket_price</w:t>
+      </w:r>
+      <w:proofErr w:type="spellEnd"/>
+      <w:r>
+        <w:rPr>
+          <w:b/>
+          <w:bCs/>
+        </w:rPr>
+        <w:t xml:space="preserve"> from </w:t>
+      </w:r>
+      <w:proofErr w:type="spellStart"/>
+      <w:r>
+        <w:rPr>
+          <w:b/>
+          <w:bCs/>
+        </w:rPr>
+        <w:t>tbl_event</w:t>
+      </w:r>
+      <w:proofErr w:type="spellEnd"/>
+      <w:r>
+        <w:rPr>
+          <w:b/>
+          <w:bCs/>
+        </w:rPr>
+        <w:t xml:space="preserve"> e </w:t>
+      </w:r>
+    </w:p>
+    <w:p>
+      <w:pPr>
+        <w:rPr>
+          <w:b/>
+          <w:bCs/>
+        </w:rPr>
+      </w:pPr>
+      <w:r>
+        <w:rPr>
+          <w:b/>
+          <w:bCs/>
+        </w:rPr>
+        <w:t xml:space="preserve">where </w:t>
+      </w:r>
+      <w:proofErr w:type="spellStart"/>
+      <w:proofErr w:type="gramStart"/>
+      <w:r>
+        <w:rPr>
+          <w:b/>
+          <w:bCs/>
+        </w:rPr>
+        <w:t>e.ticket</w:t>
+      </w:r>
+      <w:proofErr w:type="gramEnd"/>
+      <w:r>
+        <w:rPr>
+          <w:b/>
+          <w:bCs/>
+        </w:rPr>
+        <w:t>_price</w:t>
+      </w:r>
+      <w:proofErr w:type="spellEnd"/>
+      <w:r>
+        <w:rPr>
+          <w:b/>
+          <w:bCs/>
+        </w:rPr>
+        <w:t xml:space="preserve">&gt; (select </w:t>
+      </w:r>
+      <w:proofErr w:type="spellStart"/>
+      <w:r>
+        <w:rPr>
+          <w:b/>
+          <w:bCs/>
+        </w:rPr>
+        <w:t>avg</w:t>
+      </w:r>
+      <w:proofErr w:type="spellEnd"/>
+      <w:r>
+        <w:rPr>
+          <w:b/>
+          <w:bCs/>
+        </w:rPr>
+        <w:t>(</w:t>
+      </w:r>
+      <w:proofErr w:type="spellStart"/>
+      <w:r>
+        <w:rPr>
+          <w:b/>
+          <w:bCs/>
+        </w:rPr>
+        <w:t>ticket_price</w:t>
+      </w:r>
+      <w:proofErr w:type="spellEnd"/>
+      <w:r>
+        <w:rPr>
+          <w:b/>
+          <w:bCs/>
+        </w:rPr>
+        <w:t xml:space="preserve">) from </w:t>
+      </w:r>
+      <w:proofErr w:type="spellStart"/>
+      <w:r>
+        <w:rPr>
+          <w:b/>
+          <w:bCs/>
+        </w:rPr>
+        <w:t>tbl_event</w:t>
+      </w:r>
+      <w:proofErr w:type="spellEnd"/>
+      <w:r>
+        <w:rPr>
+          <w:b/>
+          <w:bCs/>
+        </w:rPr>
+        <w:t>)</w:t>
+      </w:r>
+    </w:p>
+    <w:p>
+      <w:pPr>
+        <w:rPr>
+          <w:b/>
+          <w:bCs/>
+        </w:rPr>
+      </w:pPr>
+      <w:r>
+        <w:rPr>
+          <w:b/>
+          <w:bCs/>
+        </w:rPr>
+        <w:drawing>
+          <wp:inline distT="0" distB="0" distL="0" distR="0" wp14:anchorId="0F2139EF" wp14:editId="5A1CFB2E">
+            <wp:extent cx="5156200" cy="3568874"/>
+            <wp:effectExtent l="0" t="0" r="6350" b="0"/>
+            <wp:docPr id="182971365" name="Picture 1"/>
+            <wp:cNvGraphicFramePr>
+              <a:graphicFrameLocks xmlns:a="http://schemas.openxmlformats.org/drawingml/2006/main" noChangeAspect="1"/>
+            </wp:cNvGraphicFramePr>
+            <a:graphic xmlns:a="http://schemas.openxmlformats.org/drawingml/2006/main">
+              <a:graphicData uri="http://schemas.openxmlformats.org/drawingml/2006/picture">
+                <pic:pic xmlns:pic="http://schemas.openxmlformats.org/drawingml/2006/picture">
+                  <pic:nvPicPr>
+                    <pic:cNvPr id="182971365" name=""/>
+                    <pic:cNvPicPr/>
+                  </pic:nvPicPr>
+                  <pic:blipFill>
+                    <a:blip r:embed="rId37"/>
+                    <a:stretch>
+                      <a:fillRect/>
+                    </a:stretch>
+                  </pic:blipFill>
+                  <pic:spPr>
+                    <a:xfrm>
+                      <a:off x="0" y="0"/>
+                      <a:ext cx="5198246" cy="3597976"/>
+                    </a:xfrm>
+                    <a:prstGeom prst="rect">
+                      <a:avLst/>
+                    </a:prstGeom>
+                  </pic:spPr>
+                </pic:pic>
+              </a:graphicData>
+            </a:graphic>
+          </wp:inline>
+        </w:drawing>
+      </w:r>
+    </w:p>
+    <w:p>
+      <w:pPr>
+        <w:rPr>
+          <w:b/>
+          <w:bCs/>
+        </w:rPr>
+      </w:pPr>
+      <w:r>
+        <w:rPr>
+          <w:b/>
+          <w:bCs/>
+        </w:rPr>
+        <w:t>8.</w:t>
+      </w:r>
+      <w:r>
+        <w:t xml:space="preserve"> </w:t>
+      </w:r>
+      <w:r>
+        <w:rPr>
+          <w:b/>
+          <w:bCs/>
+        </w:rPr>
+        <w:t>Calculate the Total Revenue Generated by Events for Each User Using a Correlated Subquery.</w:t>
+      </w:r>
+    </w:p>
+    <w:p>
+      <w:pPr>
+        <w:rPr>
+          <w:b/>
+          <w:bCs/>
+        </w:rPr>
+      </w:pPr>
+      <w:r>
+        <w:rPr>
+          <w:b/>
+          <w:bCs/>
+        </w:rPr>
+        <w:t xml:space="preserve">select </w:t>
+      </w:r>
+      <w:proofErr w:type="spellStart"/>
+      <w:proofErr w:type="gramStart"/>
+      <w:r>
+        <w:rPr>
+          <w:b/>
+          <w:bCs/>
+        </w:rPr>
+        <w:t>c.customer</w:t>
+      </w:r>
+      <w:proofErr w:type="gramEnd"/>
+      <w:r>
+        <w:rPr>
+          <w:b/>
+          <w:bCs/>
+        </w:rPr>
+        <w:t>_id,c.customer_name</w:t>
+      </w:r>
+      <w:proofErr w:type="spellEnd"/>
+      <w:r>
+        <w:rPr>
+          <w:b/>
+          <w:bCs/>
+        </w:rPr>
+        <w:t xml:space="preserve">, </w:t>
+      </w:r>
+    </w:p>
+    <w:p>
+      <w:pPr>
+        <w:rPr>
+          <w:b/>
+          <w:bCs/>
+        </w:rPr>
+      </w:pPr>
+      <w:r>
+        <w:rPr>
+          <w:b/>
+          <w:bCs/>
+        </w:rPr>
+        <w:t xml:space="preserve">     (select sum(</w:t>
+      </w:r>
+      <w:proofErr w:type="spellStart"/>
+      <w:proofErr w:type="gramStart"/>
+      <w:r>
+        <w:rPr>
+          <w:b/>
+          <w:bCs/>
+        </w:rPr>
+        <w:t>b.total</w:t>
+      </w:r>
+      <w:proofErr w:type="gramEnd"/>
+      <w:r>
+        <w:rPr>
+          <w:b/>
+          <w:bCs/>
+        </w:rPr>
+        <w:t>_cost</w:t>
+      </w:r>
+      <w:proofErr w:type="spellEnd"/>
+      <w:r>
+        <w:rPr>
+          <w:b/>
+          <w:bCs/>
+        </w:rPr>
+        <w:t xml:space="preserve">) from </w:t>
+      </w:r>
+      <w:proofErr w:type="spellStart"/>
+      <w:r>
+        <w:rPr>
+          <w:b/>
+          <w:bCs/>
+        </w:rPr>
+        <w:t>tbl_booking</w:t>
+      </w:r>
+      <w:proofErr w:type="spellEnd"/>
+      <w:r>
+        <w:rPr>
+          <w:b/>
+          <w:bCs/>
+        </w:rPr>
+        <w:t xml:space="preserve"> b where  </w:t>
+      </w:r>
+      <w:proofErr w:type="spellStart"/>
+      <w:r>
+        <w:rPr>
+          <w:b/>
+          <w:bCs/>
+        </w:rPr>
+        <w:t>b.customer_id</w:t>
+      </w:r>
+      <w:proofErr w:type="spellEnd"/>
+      <w:r>
+        <w:rPr>
+          <w:b/>
+          <w:bCs/>
+        </w:rPr>
+        <w:t>=</w:t>
+      </w:r>
+      <w:proofErr w:type="spellStart"/>
+      <w:r>
+        <w:rPr>
+          <w:b/>
+          <w:bCs/>
+        </w:rPr>
+        <w:t>c.customer_id</w:t>
+      </w:r>
+      <w:proofErr w:type="spellEnd"/>
+      <w:r>
+        <w:rPr>
+          <w:b/>
+          <w:bCs/>
+        </w:rPr>
+        <w:t>) as '</w:t>
+      </w:r>
+      <w:proofErr w:type="spellStart"/>
+      <w:r>
+        <w:rPr>
+          <w:b/>
+          <w:bCs/>
+        </w:rPr>
+        <w:t>Total_Revenue</w:t>
+      </w:r>
+      <w:proofErr w:type="spellEnd"/>
+      <w:r>
+        <w:rPr>
+          <w:b/>
+          <w:bCs/>
+        </w:rPr>
+        <w:t xml:space="preserve">' </w:t>
+      </w:r>
+    </w:p>
+    <w:p>
+      <w:pPr>
+        <w:rPr>
+          <w:b/>
+          <w:bCs/>
+        </w:rPr>
+      </w:pPr>
+      <w:r>
+        <w:rPr>
+          <w:b/>
+          <w:bCs/>
+        </w:rPr>
+        <w:t xml:space="preserve">from </w:t>
+      </w:r>
+      <w:proofErr w:type="spellStart"/>
+      <w:r>
+        <w:rPr>
+          <w:b/>
+          <w:bCs/>
+        </w:rPr>
+        <w:t>tbl_customer</w:t>
+      </w:r>
+      <w:proofErr w:type="spellEnd"/>
+      <w:r>
+        <w:rPr>
+          <w:b/>
+          <w:bCs/>
+        </w:rPr>
+        <w:t xml:space="preserve"> c</w:t>
+      </w:r>
+    </w:p>
+    <w:p>
+      <w:pPr>
+        <w:rPr>
+          <w:b/>
+          <w:bCs/>
+        </w:rPr>
+      </w:pPr>
+      <w:r>
+        <w:rPr>
+          <w:b/>
+          <w:bCs/>
+        </w:rPr>
+        <w:drawing>
+          <wp:inline distT="0" distB="0" distL="0" distR="0" wp14:anchorId="611349BD" wp14:editId="44E404D5">
+            <wp:extent cx="5397500" cy="3838485"/>
+            <wp:effectExtent l="0" t="0" r="0" b="0"/>
+            <wp:docPr id="536198646" name="Picture 1"/>
+            <wp:cNvGraphicFramePr>
+              <a:graphicFrameLocks xmlns:a="http://schemas.openxmlformats.org/drawingml/2006/main" noChangeAspect="1"/>
+            </wp:cNvGraphicFramePr>
+            <a:graphic xmlns:a="http://schemas.openxmlformats.org/drawingml/2006/main">
+              <a:graphicData uri="http://schemas.openxmlformats.org/drawingml/2006/picture">
+                <pic:pic xmlns:pic="http://schemas.openxmlformats.org/drawingml/2006/picture">
+                  <pic:nvPicPr>
+                    <pic:cNvPr id="536198646" name=""/>
+                    <pic:cNvPicPr/>
+                  </pic:nvPicPr>
+                  <pic:blipFill>
+                    <a:blip r:embed="rId38"/>
+                    <a:stretch>
+                      <a:fillRect/>
+                    </a:stretch>
+                  </pic:blipFill>
+                  <pic:spPr>
+                    <a:xfrm>
+                      <a:off x="0" y="0"/>
+                      <a:ext cx="5407983" cy="3845940"/>
+                    </a:xfrm>
+                    <a:prstGeom prst="rect">
+                      <a:avLst/>
+                    </a:prstGeom>
+                  </pic:spPr>
+                </pic:pic>
+              </a:graphicData>
+            </a:graphic>
+          </wp:inline>
+        </w:drawing>
+      </w:r>
+      <w:r>
+        <w:rPr>
+          <w:b/>
+          <w:bCs/>
+        </w:rPr>
+        <w:t xml:space="preserve">                </w:t>
+      </w:r>
+    </w:p>
+    <w:p>
+      <w:pPr>
+        <w:rPr>
+          <w:b/>
+          <w:bCs/>
+        </w:rPr>
+      </w:pPr>
+      <w:r>
+        <w:rPr>
+          <w:b/>
+          <w:bCs/>
+        </w:rPr>
+        <w:lastRenderedPageBreak/>
+        <w:t>9. List Users Who Have Booked Tickets for Events in a Given Venue Using a Subquery in the</w:t>
+      </w:r>
+      <w:r>
+        <w:rPr>
+          <w:b/>
+          <w:bCs/>
+        </w:rPr>
+        <w:t xml:space="preserve"> </w:t>
+      </w:r>
+      <w:r>
+        <w:rPr>
+          <w:b/>
+          <w:bCs/>
+        </w:rPr>
+        <w:t xml:space="preserve">WHERE Clause. </w:t>
+      </w:r>
+    </w:p>
+    <w:p>
+      <w:pPr>
+        <w:rPr>
+          <w:b/>
+          <w:bCs/>
+        </w:rPr>
+      </w:pPr>
+      <w:r>
+        <w:rPr>
+          <w:b/>
+          <w:bCs/>
+        </w:rPr>
+        <w:t xml:space="preserve">select </w:t>
+      </w:r>
+      <w:proofErr w:type="spellStart"/>
+      <w:r>
+        <w:rPr>
+          <w:b/>
+          <w:bCs/>
+        </w:rPr>
+        <w:t>customer_id</w:t>
+      </w:r>
+      <w:proofErr w:type="spellEnd"/>
+      <w:r>
+        <w:rPr>
+          <w:b/>
+          <w:bCs/>
+        </w:rPr>
+        <w:t xml:space="preserve">, </w:t>
+      </w:r>
+      <w:proofErr w:type="spellStart"/>
+      <w:r>
+        <w:rPr>
+          <w:b/>
+          <w:bCs/>
+        </w:rPr>
+        <w:t>customer_name</w:t>
+      </w:r>
+      <w:proofErr w:type="spellEnd"/>
+      <w:r>
+        <w:rPr>
+          <w:b/>
+          <w:bCs/>
+        </w:rPr>
+        <w:t xml:space="preserve"> </w:t>
+      </w:r>
+      <w:r>
+        <w:rPr>
+          <w:b/>
+          <w:bCs/>
+        </w:rPr>
+        <w:t xml:space="preserve">from </w:t>
+      </w:r>
+      <w:proofErr w:type="spellStart"/>
+      <w:r>
+        <w:rPr>
+          <w:b/>
+          <w:bCs/>
+        </w:rPr>
+        <w:t>tbl_customer</w:t>
+      </w:r>
+      <w:proofErr w:type="spellEnd"/>
+      <w:r>
+        <w:rPr>
+          <w:b/>
+          <w:bCs/>
+        </w:rPr>
+        <w:t xml:space="preserve"> c</w:t>
+      </w:r>
+    </w:p>
+    <w:p>
+      <w:pPr>
+        <w:rPr>
+          <w:b/>
+          <w:bCs/>
+        </w:rPr>
+      </w:pPr>
+      <w:r>
+        <w:rPr>
+          <w:b/>
+          <w:bCs/>
+        </w:rPr>
+        <w:t xml:space="preserve">where exists </w:t>
+      </w:r>
+      <w:proofErr w:type="gramStart"/>
+      <w:r>
+        <w:rPr>
+          <w:b/>
+          <w:bCs/>
+        </w:rPr>
+        <w:t>(</w:t>
+      </w:r>
+      <w:r>
+        <w:rPr>
+          <w:b/>
+          <w:bCs/>
+        </w:rPr>
+        <w:t xml:space="preserve">  </w:t>
+      </w:r>
+      <w:r>
+        <w:rPr>
+          <w:b/>
+          <w:bCs/>
+        </w:rPr>
+        <w:t>select</w:t>
+      </w:r>
+      <w:proofErr w:type="gramEnd"/>
+      <w:r>
+        <w:rPr>
+          <w:b/>
+          <w:bCs/>
+        </w:rPr>
+        <w:t xml:space="preserve"> </w:t>
+      </w:r>
+      <w:r>
+        <w:rPr>
+          <w:b/>
+          <w:bCs/>
+        </w:rPr>
+        <w:t xml:space="preserve"> </w:t>
+      </w:r>
+      <w:r>
+        <w:rPr>
+          <w:b/>
+          <w:bCs/>
+        </w:rPr>
+        <w:t>1</w:t>
+      </w:r>
+      <w:r>
+        <w:rPr>
+          <w:b/>
+          <w:bCs/>
+        </w:rPr>
+        <w:t xml:space="preserve"> </w:t>
+      </w:r>
+      <w:r>
+        <w:rPr>
+          <w:b/>
+          <w:bCs/>
+        </w:rPr>
+        <w:t xml:space="preserve">from </w:t>
+      </w:r>
+      <w:proofErr w:type="spellStart"/>
+      <w:r>
+        <w:rPr>
+          <w:b/>
+          <w:bCs/>
+        </w:rPr>
+        <w:t>tbl_booking</w:t>
+      </w:r>
+      <w:proofErr w:type="spellEnd"/>
+      <w:r>
+        <w:rPr>
+          <w:b/>
+          <w:bCs/>
+        </w:rPr>
+        <w:t xml:space="preserve"> b</w:t>
+      </w:r>
+      <w:r>
+        <w:rPr>
+          <w:b/>
+          <w:bCs/>
+        </w:rPr>
+        <w:t xml:space="preserve"> </w:t>
+      </w:r>
+      <w:r>
+        <w:rPr>
+          <w:b/>
+          <w:bCs/>
+        </w:rPr>
+        <w:t xml:space="preserve">join </w:t>
+      </w:r>
+      <w:proofErr w:type="spellStart"/>
+      <w:r>
+        <w:rPr>
+          <w:b/>
+          <w:bCs/>
+        </w:rPr>
+        <w:t>tbl_event</w:t>
+      </w:r>
+      <w:proofErr w:type="spellEnd"/>
+      <w:r>
+        <w:rPr>
+          <w:b/>
+          <w:bCs/>
+        </w:rPr>
+        <w:t xml:space="preserve"> e on </w:t>
+      </w:r>
+      <w:proofErr w:type="spellStart"/>
+      <w:r>
+        <w:rPr>
+          <w:b/>
+          <w:bCs/>
+        </w:rPr>
+        <w:t>b.event_id</w:t>
+      </w:r>
+      <w:proofErr w:type="spellEnd"/>
+      <w:r>
+        <w:rPr>
+          <w:b/>
+          <w:bCs/>
+        </w:rPr>
+        <w:t xml:space="preserve"> = </w:t>
+      </w:r>
+      <w:proofErr w:type="spellStart"/>
+      <w:r>
+        <w:rPr>
+          <w:b/>
+          <w:bCs/>
+        </w:rPr>
+        <w:t>e.event_i</w:t>
+      </w:r>
+      <w:r>
+        <w:rPr>
+          <w:b/>
+          <w:bCs/>
+        </w:rPr>
+        <w:t>d</w:t>
+      </w:r>
+      <w:proofErr w:type="spellEnd"/>
+      <w:r>
+        <w:rPr>
+          <w:b/>
+          <w:bCs/>
+        </w:rPr>
+        <w:t xml:space="preserve"> </w:t>
+      </w:r>
+    </w:p>
+    <w:p>
+      <w:pPr>
+        <w:rPr>
+          <w:b/>
+          <w:bCs/>
+        </w:rPr>
+      </w:pPr>
+      <w:r>
+        <w:rPr>
+          <w:b/>
+          <w:bCs/>
+        </w:rPr>
+        <w:t xml:space="preserve">where </w:t>
+      </w:r>
+      <w:proofErr w:type="spellStart"/>
+      <w:proofErr w:type="gramStart"/>
+      <w:r>
+        <w:rPr>
+          <w:b/>
+          <w:bCs/>
+        </w:rPr>
+        <w:t>b.customer</w:t>
+      </w:r>
+      <w:proofErr w:type="gramEnd"/>
+      <w:r>
+        <w:rPr>
+          <w:b/>
+          <w:bCs/>
+        </w:rPr>
+        <w:t>_id</w:t>
+      </w:r>
+      <w:proofErr w:type="spellEnd"/>
+      <w:r>
+        <w:rPr>
+          <w:b/>
+          <w:bCs/>
+        </w:rPr>
+        <w:t xml:space="preserve"> = </w:t>
+      </w:r>
+      <w:proofErr w:type="spellStart"/>
+      <w:r>
+        <w:rPr>
+          <w:b/>
+          <w:bCs/>
+        </w:rPr>
+        <w:t>c.customer_id</w:t>
+      </w:r>
+      <w:proofErr w:type="spellEnd"/>
+      <w:r>
+        <w:rPr>
+          <w:b/>
+          <w:bCs/>
+        </w:rPr>
+        <w:t xml:space="preserve"> </w:t>
+      </w:r>
+      <w:r>
+        <w:rPr>
+          <w:b/>
+          <w:bCs/>
+        </w:rPr>
+        <w:t xml:space="preserve">and </w:t>
+      </w:r>
+      <w:proofErr w:type="spellStart"/>
+      <w:r>
+        <w:rPr>
+          <w:b/>
+          <w:bCs/>
+        </w:rPr>
+        <w:t>e.venue_id</w:t>
+      </w:r>
+      <w:proofErr w:type="spellEnd"/>
+      <w:r>
+        <w:rPr>
+          <w:b/>
+          <w:bCs/>
+        </w:rPr>
+        <w:t xml:space="preserve"> = 1</w:t>
+      </w:r>
+      <w:r>
+        <w:rPr>
+          <w:b/>
+          <w:bCs/>
+        </w:rPr>
+        <w:t>)</w:t>
+      </w:r>
+    </w:p>
+    <w:p>
+      <w:pPr>
+        <w:rPr>
+          <w:b/>
+          <w:bCs/>
+        </w:rPr>
+      </w:pPr>
+      <w:r>
+        <w:rPr>
+          <w:b/>
+          <w:bCs/>
+        </w:rPr>
+        <w:drawing>
+          <wp:inline distT="0" distB="0" distL="0" distR="0" wp14:anchorId="49B1310F" wp14:editId="52E94D4C">
+            <wp:extent cx="4216400" cy="3319217"/>
+            <wp:effectExtent l="0" t="0" r="0" b="0"/>
+            <wp:docPr id="421917565" name="Picture 1"/>
+            <wp:cNvGraphicFramePr>
+              <a:graphicFrameLocks xmlns:a="http://schemas.openxmlformats.org/drawingml/2006/main" noChangeAspect="1"/>
+            </wp:cNvGraphicFramePr>
+            <a:graphic xmlns:a="http://schemas.openxmlformats.org/drawingml/2006/main">
+              <a:graphicData uri="http://schemas.openxmlformats.org/drawingml/2006/picture">
+                <pic:pic xmlns:pic="http://schemas.openxmlformats.org/drawingml/2006/picture">
+                  <pic:nvPicPr>
+                    <pic:cNvPr id="421917565" name=""/>
+                    <pic:cNvPicPr/>
+                  </pic:nvPicPr>
+                  <pic:blipFill>
+                    <a:blip r:embed="rId39"/>
+                    <a:stretch>
+                      <a:fillRect/>
+                    </a:stretch>
+                  </pic:blipFill>
+                  <pic:spPr>
+                    <a:xfrm>
+                      <a:off x="0" y="0"/>
+                      <a:ext cx="4231671" cy="3331238"/>
+                    </a:xfrm>
+                    <a:prstGeom prst="rect">
+                      <a:avLst/>
+                    </a:prstGeom>
+                  </pic:spPr>
+                </pic:pic>
+              </a:graphicData>
+            </a:graphic>
+          </wp:inline>
+        </w:drawing>
+      </w:r>
+    </w:p>
+    <w:p>
+      <w:pPr>
+        <w:rPr>
+          <w:b/>
+          <w:bCs/>
+        </w:rPr>
+      </w:pPr>
+      <w:r>
+        <w:rPr>
+          <w:b/>
+          <w:bCs/>
+        </w:rPr>
+        <w:t xml:space="preserve">10. Calculate the Total Number of Tickets Sold for Each Event Category Using a Subquery with GROUP BY. </w:t>
+      </w:r>
+    </w:p>
+    <w:p>
+      <w:pPr>
+        <w:rPr>
+          <w:b/>
+          <w:bCs/>
+        </w:rPr>
+      </w:pPr>
+      <w:r>
+        <w:rPr>
+          <w:b/>
+          <w:bCs/>
+        </w:rPr>
+        <w:t xml:space="preserve">select </w:t>
+      </w:r>
+      <w:proofErr w:type="spellStart"/>
+      <w:r>
+        <w:rPr>
+          <w:b/>
+          <w:bCs/>
+        </w:rPr>
+        <w:t>event_type</w:t>
+      </w:r>
+      <w:proofErr w:type="spellEnd"/>
+      <w:r>
+        <w:rPr>
+          <w:b/>
+          <w:bCs/>
+        </w:rPr>
+        <w:t>, SUM(</w:t>
+      </w:r>
+      <w:proofErr w:type="spellStart"/>
+      <w:r>
+        <w:rPr>
+          <w:b/>
+          <w:bCs/>
+        </w:rPr>
+        <w:t>Total_Tickets_Sold</w:t>
+      </w:r>
+      <w:proofErr w:type="spellEnd"/>
+      <w:r>
+        <w:rPr>
+          <w:b/>
+          <w:bCs/>
+        </w:rPr>
+        <w:t xml:space="preserve">) as </w:t>
+      </w:r>
+      <w:proofErr w:type="spellStart"/>
+      <w:r>
+        <w:rPr>
+          <w:b/>
+          <w:bCs/>
+        </w:rPr>
+        <w:t>Total_Tickets</w:t>
+      </w:r>
+      <w:proofErr w:type="spellEnd"/>
+      <w:r>
+        <w:rPr>
+          <w:b/>
+          <w:bCs/>
+        </w:rPr>
+        <w:t xml:space="preserve"> </w:t>
+      </w:r>
+    </w:p>
+    <w:p>
+      <w:pPr>
+        <w:rPr>
+          <w:b/>
+          <w:bCs/>
+        </w:rPr>
+      </w:pPr>
+      <w:r>
+        <w:rPr>
+          <w:b/>
+          <w:bCs/>
+        </w:rPr>
+        <w:t>f</w:t>
+      </w:r>
+      <w:r>
+        <w:rPr>
+          <w:b/>
+          <w:bCs/>
+        </w:rPr>
+        <w:t xml:space="preserve">rom (select </w:t>
+      </w:r>
+      <w:proofErr w:type="spellStart"/>
+      <w:proofErr w:type="gramStart"/>
+      <w:r>
+        <w:rPr>
+          <w:b/>
+          <w:bCs/>
+        </w:rPr>
+        <w:t>e.event</w:t>
+      </w:r>
+      <w:proofErr w:type="gramEnd"/>
+      <w:r>
+        <w:rPr>
+          <w:b/>
+          <w:bCs/>
+        </w:rPr>
+        <w:t>_type</w:t>
+      </w:r>
+      <w:proofErr w:type="spellEnd"/>
+      <w:r>
+        <w:rPr>
+          <w:b/>
+          <w:bCs/>
+        </w:rPr>
+        <w:t>, SUM(</w:t>
+      </w:r>
+      <w:proofErr w:type="spellStart"/>
+      <w:r>
+        <w:rPr>
+          <w:b/>
+          <w:bCs/>
+        </w:rPr>
+        <w:t>b.num_tickets</w:t>
+      </w:r>
+      <w:proofErr w:type="spellEnd"/>
+      <w:r>
+        <w:rPr>
+          <w:b/>
+          <w:bCs/>
+        </w:rPr>
+        <w:t xml:space="preserve">) as </w:t>
+      </w:r>
+      <w:proofErr w:type="spellStart"/>
+      <w:r>
+        <w:rPr>
+          <w:b/>
+          <w:bCs/>
+        </w:rPr>
+        <w:t>Total_Tickets_Sold</w:t>
+      </w:r>
+      <w:proofErr w:type="spellEnd"/>
+      <w:r>
+        <w:rPr>
+          <w:b/>
+          <w:bCs/>
+        </w:rPr>
+        <w:t xml:space="preserve"> </w:t>
+      </w:r>
+      <w:r>
+        <w:rPr>
+          <w:b/>
+          <w:bCs/>
+        </w:rPr>
+        <w:t xml:space="preserve">from </w:t>
+      </w:r>
+      <w:proofErr w:type="spellStart"/>
+      <w:r>
+        <w:rPr>
+          <w:b/>
+          <w:bCs/>
+        </w:rPr>
+        <w:t>tbl_event</w:t>
+      </w:r>
+      <w:proofErr w:type="spellEnd"/>
+      <w:r>
+        <w:rPr>
+          <w:b/>
+          <w:bCs/>
+        </w:rPr>
+        <w:t xml:space="preserve"> e</w:t>
+      </w:r>
+    </w:p>
+    <w:p>
+      <w:pPr>
+        <w:rPr>
+          <w:b/>
+          <w:bCs/>
+        </w:rPr>
+      </w:pPr>
+      <w:r>
+        <w:rPr>
+          <w:b/>
+          <w:bCs/>
+        </w:rPr>
+        <w:t xml:space="preserve">   </w:t>
+      </w:r>
+      <w:r>
+        <w:rPr>
+          <w:b/>
+          <w:bCs/>
+        </w:rPr>
+        <w:t xml:space="preserve">      </w:t>
+      </w:r>
+      <w:r>
+        <w:rPr>
+          <w:b/>
+          <w:bCs/>
+        </w:rPr>
+        <w:t xml:space="preserve"> join </w:t>
+      </w:r>
+      <w:proofErr w:type="spellStart"/>
+      <w:r>
+        <w:rPr>
+          <w:b/>
+          <w:bCs/>
+        </w:rPr>
+        <w:t>tbl_booking</w:t>
+      </w:r>
+      <w:proofErr w:type="spellEnd"/>
+      <w:r>
+        <w:rPr>
+          <w:b/>
+          <w:bCs/>
+        </w:rPr>
+        <w:t xml:space="preserve"> b on </w:t>
+      </w:r>
+      <w:proofErr w:type="spellStart"/>
+      <w:proofErr w:type="gramStart"/>
+      <w:r>
+        <w:rPr>
+          <w:b/>
+          <w:bCs/>
+        </w:rPr>
+        <w:t>e.event</w:t>
+      </w:r>
+      <w:proofErr w:type="gramEnd"/>
+      <w:r>
+        <w:rPr>
+          <w:b/>
+          <w:bCs/>
+        </w:rPr>
+        <w:t>_id</w:t>
+      </w:r>
+      <w:proofErr w:type="spellEnd"/>
+      <w:r>
+        <w:rPr>
+          <w:b/>
+          <w:bCs/>
+        </w:rPr>
+        <w:t xml:space="preserve"> = </w:t>
+      </w:r>
+      <w:proofErr w:type="spellStart"/>
+      <w:r>
+        <w:rPr>
+          <w:b/>
+          <w:bCs/>
+        </w:rPr>
+        <w:t>b.event_id</w:t>
+      </w:r>
+      <w:proofErr w:type="spellEnd"/>
+    </w:p>
+    <w:p>
+      <w:pPr>
+        <w:rPr>
+          <w:b/>
+          <w:bCs/>
+        </w:rPr>
+      </w:pPr>
+      <w:r>
+        <w:rPr>
+          <w:b/>
+          <w:bCs/>
+        </w:rPr>
+        <w:t xml:space="preserve">  </w:t>
+      </w:r>
+      <w:r>
+        <w:rPr>
+          <w:b/>
+          <w:bCs/>
+        </w:rPr>
+        <w:t xml:space="preserve">        </w:t>
+      </w:r>
+      <w:r>
+        <w:rPr>
+          <w:b/>
+          <w:bCs/>
+        </w:rPr>
+        <w:t xml:space="preserve">group </w:t>
+      </w:r>
+      <w:proofErr w:type="gramStart"/>
+      <w:r>
+        <w:rPr>
+          <w:b/>
+          <w:bCs/>
+        </w:rPr>
+        <w:t xml:space="preserve">by  </w:t>
+      </w:r>
+      <w:proofErr w:type="spellStart"/>
+      <w:r>
+        <w:rPr>
+          <w:b/>
+          <w:bCs/>
+        </w:rPr>
+        <w:t>e</w:t>
+      </w:r>
+      <w:proofErr w:type="gramEnd"/>
+      <w:r>
+        <w:rPr>
+          <w:b/>
+          <w:bCs/>
+        </w:rPr>
+        <w:t>.event_type</w:t>
+      </w:r>
+      <w:proofErr w:type="spellEnd"/>
+      <w:r>
+        <w:rPr>
+          <w:b/>
+          <w:bCs/>
+        </w:rPr>
+        <w:t xml:space="preserve">) as </w:t>
+      </w:r>
+      <w:proofErr w:type="spellStart"/>
+      <w:r>
+        <w:rPr>
+          <w:b/>
+          <w:bCs/>
+        </w:rPr>
+        <w:t>tk_summary</w:t>
+      </w:r>
+      <w:proofErr w:type="spellEnd"/>
+      <w:r>
+        <w:rPr>
+          <w:b/>
+          <w:bCs/>
+        </w:rPr>
+        <w:t xml:space="preserve">  </w:t>
+      </w:r>
+      <w:r>
+        <w:rPr>
+          <w:b/>
+          <w:bCs/>
+        </w:rPr>
+        <w:t xml:space="preserve">group by </w:t>
+      </w:r>
+      <w:proofErr w:type="spellStart"/>
+      <w:r>
+        <w:rPr>
+          <w:b/>
+          <w:bCs/>
+        </w:rPr>
+        <w:t>event_type</w:t>
+      </w:r>
+      <w:proofErr w:type="spellEnd"/>
+    </w:p>
+    <w:p>
+      <w:pPr>
+        <w:rPr>
+          <w:b/>
+          <w:bCs/>
+        </w:rPr>
+      </w:pPr>
+      <w:r>
+        <w:rPr>
+          <w:b/>
+          <w:bCs/>
+        </w:rPr>
+        <w:drawing>
+          <wp:inline distT="0" distB="0" distL="0" distR="0" wp14:anchorId="4199FAA3" wp14:editId="6AA3F8A2">
+            <wp:extent cx="4922520" cy="3743862"/>
+            <wp:effectExtent l="0" t="0" r="0" b="9525"/>
+            <wp:docPr id="878927688" name="Picture 1"/>
+            <wp:cNvGraphicFramePr>
+              <a:graphicFrameLocks xmlns:a="http://schemas.openxmlformats.org/drawingml/2006/main" noChangeAspect="1"/>
+            </wp:cNvGraphicFramePr>
+            <a:graphic xmlns:a="http://schemas.openxmlformats.org/drawingml/2006/main">
+              <a:graphicData uri="http://schemas.openxmlformats.org/drawingml/2006/picture">
+                <pic:pic xmlns:pic="http://schemas.openxmlformats.org/drawingml/2006/picture">
+                  <pic:nvPicPr>
+                    <pic:cNvPr id="878927688" name=""/>
+                    <pic:cNvPicPr/>
+                  </pic:nvPicPr>
+                  <pic:blipFill>
+                    <a:blip r:embed="rId40"/>
+                    <a:stretch>
+                      <a:fillRect/>
+                    </a:stretch>
+                  </pic:blipFill>
+                  <pic:spPr>
+                    <a:xfrm>
+                      <a:off x="0" y="0"/>
+                      <a:ext cx="4940770" cy="3757742"/>
+                    </a:xfrm>
+                    <a:prstGeom prst="rect">
+                      <a:avLst/>
+                    </a:prstGeom>
+                  </pic:spPr>
+                </pic:pic>
+              </a:graphicData>
+            </a:graphic>
+          </wp:inline>
+        </w:drawing>
+      </w:r>
     </w:p>
     <w:p>
       <w:pPr>

</xml_diff>

<commit_message>
Final Upload till last task
</commit_message>
<xml_diff>
--- a/Ticket_Booking_System Assignment/SQL_Ticket_Booking_System.docx
+++ b/Ticket_Booking_System Assignment/SQL_Ticket_Booking_System.docx
@@ -105,7 +105,6 @@
       </w:r>
       <w:proofErr w:type="spellEnd"/>
     </w:p>
-    <w:p/>
     <w:p>
       <w:pPr>
         <w:rPr>
@@ -490,20 +489,20 @@
     </w:p>
     <w:p>
       <w:r>
+        <w:t xml:space="preserve">    </w:t>
+      </w:r>
+      <w:proofErr w:type="spellStart"/>
+      <w:r>
+        <w:t>booking_id</w:t>
+      </w:r>
+      <w:proofErr w:type="spellEnd"/>
+      <w:r>
+        <w:t xml:space="preserve"> int primary key,</w:t>
+      </w:r>
+    </w:p>
+    <w:p>
+      <w:r>
         <w:lastRenderedPageBreak/>
-        <w:t xml:space="preserve">    </w:t>
-      </w:r>
-      <w:proofErr w:type="spellStart"/>
-      <w:r>
-        <w:t>booking_id</w:t>
-      </w:r>
-      <w:proofErr w:type="spellEnd"/>
-      <w:r>
-        <w:t xml:space="preserve"> int primary key,</w:t>
-      </w:r>
-    </w:p>
-    <w:p>
-      <w:r>
         <w:t xml:space="preserve">    </w:t>
       </w:r>
       <w:proofErr w:type="spellStart"/>
@@ -1042,196 +1041,213 @@
           <w:szCs w:val="20"/>
         </w:rPr>
       </w:pPr>
+      <w:proofErr w:type="spellStart"/>
       <w:r>
         <w:rPr>
           <w:sz w:val="20"/>
           <w:szCs w:val="20"/>
         </w:rPr>
-        <w:t xml:space="preserve">add constraint </w:t>
-      </w:r>
-      <w:proofErr w:type="spellStart"/>
+        <w:t>add</w:t>
+      </w:r>
+      <w:proofErr w:type="spellEnd"/>
       <w:r>
         <w:rPr>
           <w:sz w:val="20"/>
           <w:szCs w:val="20"/>
         </w:rPr>
-        <w:t>fk_booking_customer</w:t>
-      </w:r>
-      <w:proofErr w:type="spellEnd"/>
-    </w:p>
-    <w:p>
-      <w:pPr>
+        <w:t xml:space="preserve"> constraint </w:t>
+      </w:r>
+      <w:proofErr w:type="spellStart"/>
+      <w:r>
         <w:rPr>
           <w:sz w:val="20"/>
           <w:szCs w:val="20"/>
         </w:rPr>
-      </w:pPr>
-      <w:r>
+        <w:t>fk_booking_customer</w:t>
+      </w:r>
+      <w:proofErr w:type="spellEnd"/>
+    </w:p>
+    <w:p>
+      <w:pPr>
         <w:rPr>
           <w:sz w:val="20"/>
           <w:szCs w:val="20"/>
         </w:rPr>
-        <w:t>foreign key (</w:t>
-      </w:r>
-      <w:proofErr w:type="spellStart"/>
+      </w:pPr>
       <w:r>
         <w:rPr>
           <w:sz w:val="20"/>
           <w:szCs w:val="20"/>
         </w:rPr>
-        <w:t>customer_id</w:t>
-      </w:r>
-      <w:proofErr w:type="spellEnd"/>
+        <w:t>foreign key (</w:t>
+      </w:r>
+      <w:proofErr w:type="spellStart"/>
       <w:r>
         <w:rPr>
           <w:sz w:val="20"/>
           <w:szCs w:val="20"/>
         </w:rPr>
-        <w:t xml:space="preserve">) references </w:t>
-      </w:r>
-      <w:proofErr w:type="spellStart"/>
+        <w:t>customer_id</w:t>
+      </w:r>
+      <w:proofErr w:type="spellEnd"/>
       <w:r>
         <w:rPr>
           <w:sz w:val="20"/>
           <w:szCs w:val="20"/>
         </w:rPr>
-        <w:t>tbl_customer</w:t>
-      </w:r>
-      <w:proofErr w:type="spellEnd"/>
+        <w:t xml:space="preserve">) references </w:t>
+      </w:r>
+      <w:proofErr w:type="spellStart"/>
       <w:r>
         <w:rPr>
           <w:sz w:val="20"/>
           <w:szCs w:val="20"/>
         </w:rPr>
-        <w:t>(</w:t>
-      </w:r>
-      <w:proofErr w:type="spellStart"/>
+        <w:t>tbl_customer</w:t>
+      </w:r>
+      <w:proofErr w:type="spellEnd"/>
       <w:r>
         <w:rPr>
           <w:sz w:val="20"/>
           <w:szCs w:val="20"/>
         </w:rPr>
-        <w:t>customer_id</w:t>
-      </w:r>
-      <w:proofErr w:type="spellEnd"/>
+        <w:t>(</w:t>
+      </w:r>
+      <w:proofErr w:type="spellStart"/>
       <w:r>
         <w:rPr>
           <w:sz w:val="20"/>
           <w:szCs w:val="20"/>
         </w:rPr>
-        <w:t>);</w:t>
-      </w:r>
-    </w:p>
-    <w:p>
-      <w:pPr>
+        <w:t>customer_id</w:t>
+      </w:r>
+      <w:proofErr w:type="spellEnd"/>
+      <w:r>
         <w:rPr>
           <w:sz w:val="20"/>
           <w:szCs w:val="20"/>
         </w:rPr>
-      </w:pPr>
-      <w:r>
+        <w:t>);</w:t>
+      </w:r>
+    </w:p>
+    <w:p>
+      <w:pPr>
         <w:rPr>
           <w:sz w:val="20"/>
           <w:szCs w:val="20"/>
         </w:rPr>
-        <w:t xml:space="preserve">alter table </w:t>
-      </w:r>
-      <w:proofErr w:type="spellStart"/>
+      </w:pPr>
       <w:r>
         <w:rPr>
           <w:sz w:val="20"/>
           <w:szCs w:val="20"/>
         </w:rPr>
-        <w:t>tbl_booking</w:t>
-      </w:r>
-      <w:proofErr w:type="spellEnd"/>
-    </w:p>
-    <w:p>
-      <w:pPr>
+        <w:t xml:space="preserve">alter table </w:t>
+      </w:r>
+      <w:proofErr w:type="spellStart"/>
+      <w:r>
         <w:rPr>
           <w:sz w:val="20"/>
           <w:szCs w:val="20"/>
         </w:rPr>
-      </w:pPr>
-      <w:r>
+        <w:t>tbl_booking</w:t>
+      </w:r>
+      <w:proofErr w:type="spellEnd"/>
+    </w:p>
+    <w:p>
+      <w:pPr>
         <w:rPr>
           <w:sz w:val="20"/>
           <w:szCs w:val="20"/>
         </w:rPr>
-        <w:t xml:space="preserve">add constraint </w:t>
-      </w:r>
-      <w:proofErr w:type="spellStart"/>
+      </w:pPr>
       <w:r>
         <w:rPr>
           <w:sz w:val="20"/>
           <w:szCs w:val="20"/>
         </w:rPr>
-        <w:t>fk_booking_event</w:t>
-      </w:r>
-      <w:proofErr w:type="spellEnd"/>
-    </w:p>
-    <w:p>
-      <w:pPr>
+        <w:t xml:space="preserve">add constraint </w:t>
+      </w:r>
+      <w:proofErr w:type="spellStart"/>
+      <w:r>
         <w:rPr>
           <w:sz w:val="20"/>
           <w:szCs w:val="20"/>
         </w:rPr>
-      </w:pPr>
-      <w:r>
+        <w:t>fk_booking_event</w:t>
+      </w:r>
+      <w:proofErr w:type="spellEnd"/>
+    </w:p>
+    <w:p>
+      <w:pPr>
         <w:rPr>
           <w:sz w:val="20"/>
           <w:szCs w:val="20"/>
         </w:rPr>
-        <w:t>foreign key (</w:t>
-      </w:r>
-      <w:proofErr w:type="spellStart"/>
+      </w:pPr>
       <w:r>
         <w:rPr>
           <w:sz w:val="20"/>
           <w:szCs w:val="20"/>
         </w:rPr>
-        <w:t>event_id</w:t>
-      </w:r>
-      <w:proofErr w:type="spellEnd"/>
+        <w:t>foreign key (</w:t>
+      </w:r>
+      <w:proofErr w:type="spellStart"/>
       <w:r>
         <w:rPr>
           <w:sz w:val="20"/>
           <w:szCs w:val="20"/>
         </w:rPr>
-        <w:t xml:space="preserve">) references </w:t>
-      </w:r>
-      <w:proofErr w:type="spellStart"/>
+        <w:t>event_id</w:t>
+      </w:r>
+      <w:proofErr w:type="spellEnd"/>
       <w:r>
         <w:rPr>
           <w:sz w:val="20"/>
           <w:szCs w:val="20"/>
         </w:rPr>
-        <w:t>tbl_event</w:t>
-      </w:r>
-      <w:proofErr w:type="spellEnd"/>
+        <w:t xml:space="preserve">) references </w:t>
+      </w:r>
+      <w:proofErr w:type="spellStart"/>
       <w:r>
         <w:rPr>
           <w:sz w:val="20"/>
           <w:szCs w:val="20"/>
         </w:rPr>
-        <w:t>(</w:t>
-      </w:r>
-      <w:proofErr w:type="spellStart"/>
+        <w:t>tbl_event</w:t>
+      </w:r>
+      <w:proofErr w:type="spellEnd"/>
       <w:r>
         <w:rPr>
           <w:sz w:val="20"/>
           <w:szCs w:val="20"/>
         </w:rPr>
-        <w:t>event_id</w:t>
-      </w:r>
-      <w:proofErr w:type="spellEnd"/>
+        <w:t>(</w:t>
+      </w:r>
+      <w:proofErr w:type="spellStart"/>
       <w:r>
         <w:rPr>
           <w:sz w:val="20"/>
           <w:szCs w:val="20"/>
         </w:rPr>
+        <w:t>event_id</w:t>
+      </w:r>
+      <w:proofErr w:type="spellEnd"/>
+      <w:r>
+        <w:rPr>
+          <w:sz w:val="20"/>
+          <w:szCs w:val="20"/>
+        </w:rPr>
         <w:t>);</w:t>
       </w:r>
+    </w:p>
+    <w:p>
+      <w:pPr>
+        <w:rPr>
+          <w:sz w:val="20"/>
+          <w:szCs w:val="20"/>
+        </w:rPr>
+      </w:pPr>
     </w:p>
     <w:p>
       <w:pPr>
@@ -2076,6 +2092,9 @@
     </w:p>
     <w:p>
       <w:r>
+        <w:rPr>
+          <w:noProof/>
+        </w:rPr>
         <w:drawing>
           <wp:inline distT="0" distB="0" distL="0" distR="0" wp14:anchorId="742CBE12" wp14:editId="3A5494CA">
             <wp:extent cx="5335644" cy="3766457"/>
@@ -2189,6 +2208,7 @@
         <w:rPr>
           <w:b/>
           <w:bCs/>
+          <w:noProof/>
         </w:rPr>
         <w:drawing>
           <wp:inline distT="0" distB="0" distL="0" distR="0" wp14:anchorId="6DC4DFCF" wp14:editId="44B19487">
@@ -2899,6 +2919,7 @@
         <w:rPr>
           <w:b/>
           <w:bCs/>
+          <w:noProof/>
         </w:rPr>
         <w:drawing>
           <wp:inline distT="0" distB="0" distL="0" distR="0" wp14:anchorId="410155A5" wp14:editId="3034FA80">
@@ -7035,7 +7056,23 @@
           <w:b/>
           <w:bCs/>
         </w:rPr>
-        <w:t>, b.booking_date;</w:t>
+        <w:t xml:space="preserve">, </w:t>
+      </w:r>
+      <w:proofErr w:type="spellStart"/>
+      <w:r>
+        <w:rPr>
+          <w:b/>
+          <w:bCs/>
+        </w:rPr>
+        <w:t>b.booking_date</w:t>
+      </w:r>
+      <w:proofErr w:type="spellEnd"/>
+      <w:r>
+        <w:rPr>
+          <w:b/>
+          <w:bCs/>
+        </w:rPr>
+        <w:t>;</w:t>
       </w:r>
     </w:p>
     <w:p>
@@ -7340,6 +7377,7 @@
         <w:rPr>
           <w:b/>
           <w:bCs/>
+          <w:noProof/>
         </w:rPr>
         <w:drawing>
           <wp:inline distT="0" distB="0" distL="0" distR="0" wp14:anchorId="00C0E251" wp14:editId="1671BB64">
@@ -7555,6 +7593,7 @@
         <w:rPr>
           <w:b/>
           <w:bCs/>
+          <w:noProof/>
         </w:rPr>
         <w:drawing>
           <wp:inline distT="0" distB="0" distL="0" distR="0" wp14:anchorId="3DFE972A" wp14:editId="092F31A9">
@@ -7806,6 +7845,7 @@
         <w:rPr>
           <w:b/>
           <w:bCs/>
+          <w:noProof/>
         </w:rPr>
         <w:drawing>
           <wp:inline distT="0" distB="0" distL="0" distR="0" wp14:anchorId="7126DEBC" wp14:editId="1078A364">
@@ -8047,6 +8087,7 @@
         <w:rPr>
           <w:b/>
           <w:bCs/>
+          <w:noProof/>
         </w:rPr>
         <w:drawing>
           <wp:inline distT="0" distB="0" distL="0" distR="0" wp14:anchorId="63FE7158" wp14:editId="1FC4566E">
@@ -8247,6 +8288,7 @@
         <w:rPr>
           <w:b/>
           <w:bCs/>
+          <w:noProof/>
         </w:rPr>
         <w:drawing>
           <wp:inline distT="0" distB="0" distL="0" distR="0" wp14:anchorId="733FC384" wp14:editId="65023A82">
@@ -8742,6 +8784,7 @@
         <w:rPr>
           <w:b/>
           <w:bCs/>
+          <w:noProof/>
         </w:rPr>
         <w:drawing>
           <wp:inline distT="0" distB="0" distL="0" distR="0" wp14:anchorId="55DD9C48" wp14:editId="5A3F3780">
@@ -8951,6 +8994,7 @@
         <w:rPr>
           <w:b/>
           <w:bCs/>
+          <w:noProof/>
         </w:rPr>
         <w:drawing>
           <wp:inline distT="0" distB="0" distL="0" distR="0" wp14:anchorId="0F2139EF" wp14:editId="5A1CFB2E">
@@ -9200,6 +9244,7 @@
         <w:rPr>
           <w:b/>
           <w:bCs/>
+          <w:noProof/>
         </w:rPr>
         <w:drawing>
           <wp:inline distT="0" distB="0" distL="0" distR="0" wp14:anchorId="611349BD" wp14:editId="44E404D5">
@@ -9372,7 +9417,7 @@
           <w:b/>
           <w:bCs/>
         </w:rPr>
-        <w:t xml:space="preserve">  </w:t>
+        <w:t xml:space="preserve"> </w:t>
       </w:r>
       <w:r>
         <w:rPr>
@@ -9600,6 +9645,7 @@
         <w:rPr>
           <w:b/>
           <w:bCs/>
+          <w:noProof/>
         </w:rPr>
         <w:drawing>
           <wp:inline distT="0" distB="0" distL="0" distR="0" wp14:anchorId="49B1310F" wp14:editId="52E94D4C">
@@ -9896,14 +9942,45 @@
         <w:t>b.event_id</w:t>
       </w:r>
       <w:proofErr w:type="spellEnd"/>
-    </w:p>
-    <w:p>
-      <w:pPr>
-        <w:rPr>
-          <w:b/>
-          <w:bCs/>
-        </w:rPr>
-      </w:pPr>
+      <w:r>
+        <w:rPr>
+          <w:b/>
+          <w:bCs/>
+        </w:rPr>
+        <w:t xml:space="preserve"> </w:t>
+      </w:r>
+      <w:r>
+        <w:rPr>
+          <w:b/>
+          <w:bCs/>
+        </w:rPr>
+        <w:t xml:space="preserve">group by  </w:t>
+      </w:r>
+      <w:proofErr w:type="spellStart"/>
+      <w:r>
+        <w:rPr>
+          <w:b/>
+          <w:bCs/>
+        </w:rPr>
+        <w:t>e.event_type</w:t>
+      </w:r>
+      <w:proofErr w:type="spellEnd"/>
+      <w:r>
+        <w:rPr>
+          <w:b/>
+          <w:bCs/>
+        </w:rPr>
+        <w:t xml:space="preserve">) as </w:t>
+      </w:r>
+      <w:proofErr w:type="spellStart"/>
+      <w:r>
+        <w:rPr>
+          <w:b/>
+          <w:bCs/>
+        </w:rPr>
+        <w:t>tk_summary</w:t>
+      </w:r>
+      <w:proofErr w:type="spellEnd"/>
       <w:r>
         <w:rPr>
           <w:b/>
@@ -9911,68 +9988,14 @@
         </w:rPr>
         <w:t xml:space="preserve">  </w:t>
       </w:r>
-      <w:r>
-        <w:rPr>
-          <w:b/>
-          <w:bCs/>
-        </w:rPr>
-        <w:t xml:space="preserve">        </w:t>
-      </w:r>
-      <w:r>
-        <w:rPr>
-          <w:b/>
-          <w:bCs/>
-        </w:rPr>
-        <w:t xml:space="preserve">group </w:t>
-      </w:r>
-      <w:proofErr w:type="gramStart"/>
-      <w:r>
-        <w:rPr>
-          <w:b/>
-          <w:bCs/>
-        </w:rPr>
-        <w:t xml:space="preserve">by  </w:t>
-      </w:r>
-      <w:proofErr w:type="spellStart"/>
-      <w:r>
-        <w:rPr>
-          <w:b/>
-          <w:bCs/>
-        </w:rPr>
-        <w:t>e</w:t>
-      </w:r>
-      <w:proofErr w:type="gramEnd"/>
-      <w:r>
-        <w:rPr>
-          <w:b/>
-          <w:bCs/>
-        </w:rPr>
-        <w:t>.event_type</w:t>
-      </w:r>
-      <w:proofErr w:type="spellEnd"/>
-      <w:r>
-        <w:rPr>
-          <w:b/>
-          <w:bCs/>
-        </w:rPr>
-        <w:t xml:space="preserve">) as </w:t>
-      </w:r>
-      <w:proofErr w:type="spellStart"/>
-      <w:r>
-        <w:rPr>
-          <w:b/>
-          <w:bCs/>
-        </w:rPr>
-        <w:t>tk_summary</w:t>
-      </w:r>
-      <w:proofErr w:type="spellEnd"/>
-      <w:r>
-        <w:rPr>
-          <w:b/>
-          <w:bCs/>
-        </w:rPr>
-        <w:t xml:space="preserve">  </w:t>
-      </w:r>
+    </w:p>
+    <w:p>
+      <w:pPr>
+        <w:rPr>
+          <w:b/>
+          <w:bCs/>
+        </w:rPr>
+      </w:pPr>
       <w:r>
         <w:rPr>
           <w:b/>
@@ -10001,6 +10024,7 @@
         <w:rPr>
           <w:b/>
           <w:bCs/>
+          <w:noProof/>
         </w:rPr>
         <w:drawing>
           <wp:inline distT="0" distB="0" distL="0" distR="0" wp14:anchorId="4199FAA3" wp14:editId="6AA3F8A2">
@@ -10046,70 +10070,745 @@
           <w:bCs/>
         </w:rPr>
       </w:pPr>
-    </w:p>
-    <w:p>
-      <w:pPr>
-        <w:rPr>
-          <w:b/>
-          <w:bCs/>
-        </w:rPr>
-      </w:pPr>
-    </w:p>
-    <w:p>
-      <w:pPr>
-        <w:rPr>
-          <w:b/>
-          <w:bCs/>
-        </w:rPr>
-      </w:pPr>
-    </w:p>
-    <w:p>
-      <w:pPr>
-        <w:rPr>
-          <w:b/>
-          <w:bCs/>
-        </w:rPr>
-      </w:pPr>
-    </w:p>
-    <w:p>
-      <w:pPr>
-        <w:rPr>
-          <w:b/>
-          <w:bCs/>
-        </w:rPr>
-      </w:pPr>
-    </w:p>
-    <w:p>
-      <w:pPr>
-        <w:rPr>
-          <w:b/>
-          <w:bCs/>
-        </w:rPr>
-      </w:pPr>
-    </w:p>
-    <w:p>
-      <w:pPr>
-        <w:rPr>
-          <w:b/>
-          <w:bCs/>
-        </w:rPr>
-      </w:pPr>
-    </w:p>
-    <w:p>
-      <w:pPr>
-        <w:rPr>
-          <w:b/>
-          <w:bCs/>
-        </w:rPr>
-      </w:pPr>
-    </w:p>
-    <w:p>
-      <w:pPr>
-        <w:rPr>
-          <w:b/>
-          <w:bCs/>
-        </w:rPr>
-      </w:pPr>
+      <w:r>
+        <w:rPr>
+          <w:b/>
+          <w:bCs/>
+        </w:rPr>
+        <w:lastRenderedPageBreak/>
+        <w:t>11. Find Users Who Have Booked Tickets for Events in each Month Using a Subquery with DATE_FORMAT</w:t>
+      </w:r>
+      <w:r>
+        <w:rPr>
+          <w:b/>
+          <w:bCs/>
+        </w:rPr>
+        <w:t>.</w:t>
+      </w:r>
+    </w:p>
+    <w:p>
+      <w:pPr>
+        <w:rPr>
+          <w:b/>
+          <w:bCs/>
+        </w:rPr>
+      </w:pPr>
+      <w:r>
+        <w:rPr>
+          <w:b/>
+          <w:bCs/>
+        </w:rPr>
+        <w:t xml:space="preserve">select </w:t>
+      </w:r>
+      <w:proofErr w:type="spellStart"/>
+      <w:r>
+        <w:rPr>
+          <w:b/>
+          <w:bCs/>
+        </w:rPr>
+        <w:t>customer_name</w:t>
+      </w:r>
+      <w:proofErr w:type="spellEnd"/>
+      <w:r>
+        <w:rPr>
+          <w:b/>
+          <w:bCs/>
+        </w:rPr>
+        <w:t xml:space="preserve">, </w:t>
+      </w:r>
+      <w:proofErr w:type="spellStart"/>
+      <w:r>
+        <w:rPr>
+          <w:b/>
+          <w:bCs/>
+        </w:rPr>
+        <w:t>booking_month</w:t>
+      </w:r>
+      <w:proofErr w:type="spellEnd"/>
+      <w:r>
+        <w:rPr>
+          <w:b/>
+          <w:bCs/>
+        </w:rPr>
+        <w:t xml:space="preserve">, </w:t>
+      </w:r>
+      <w:proofErr w:type="spellStart"/>
+      <w:r>
+        <w:rPr>
+          <w:b/>
+          <w:bCs/>
+        </w:rPr>
+        <w:t>booking_year</w:t>
+      </w:r>
+      <w:proofErr w:type="spellEnd"/>
+      <w:r>
+        <w:rPr>
+          <w:b/>
+          <w:bCs/>
+        </w:rPr>
+        <w:t xml:space="preserve"> </w:t>
+      </w:r>
+      <w:r>
+        <w:rPr>
+          <w:b/>
+          <w:bCs/>
+        </w:rPr>
+        <w:t xml:space="preserve">from </w:t>
+      </w:r>
+    </w:p>
+    <w:p>
+      <w:pPr>
+        <w:rPr>
+          <w:b/>
+          <w:bCs/>
+        </w:rPr>
+      </w:pPr>
+      <w:r>
+        <w:rPr>
+          <w:b/>
+          <w:bCs/>
+        </w:rPr>
+        <w:t xml:space="preserve">(select </w:t>
+      </w:r>
+      <w:proofErr w:type="spellStart"/>
+      <w:proofErr w:type="gramStart"/>
+      <w:r>
+        <w:rPr>
+          <w:b/>
+          <w:bCs/>
+        </w:rPr>
+        <w:t>c.customer</w:t>
+      </w:r>
+      <w:proofErr w:type="gramEnd"/>
+      <w:r>
+        <w:rPr>
+          <w:b/>
+          <w:bCs/>
+        </w:rPr>
+        <w:t>_name</w:t>
+      </w:r>
+      <w:proofErr w:type="spellEnd"/>
+      <w:r>
+        <w:rPr>
+          <w:b/>
+          <w:bCs/>
+        </w:rPr>
+        <w:t>,  MONTH(</w:t>
+      </w:r>
+      <w:proofErr w:type="spellStart"/>
+      <w:r>
+        <w:rPr>
+          <w:b/>
+          <w:bCs/>
+        </w:rPr>
+        <w:t>b.booking_date</w:t>
+      </w:r>
+      <w:proofErr w:type="spellEnd"/>
+      <w:r>
+        <w:rPr>
+          <w:b/>
+          <w:bCs/>
+        </w:rPr>
+        <w:t xml:space="preserve">) as </w:t>
+      </w:r>
+      <w:proofErr w:type="spellStart"/>
+      <w:r>
+        <w:rPr>
+          <w:b/>
+          <w:bCs/>
+        </w:rPr>
+        <w:t>booking_month</w:t>
+      </w:r>
+      <w:proofErr w:type="spellEnd"/>
+      <w:r>
+        <w:rPr>
+          <w:b/>
+          <w:bCs/>
+        </w:rPr>
+        <w:t>,</w:t>
+      </w:r>
+      <w:r>
+        <w:rPr>
+          <w:b/>
+          <w:bCs/>
+        </w:rPr>
+        <w:t xml:space="preserve"> YEAR(</w:t>
+      </w:r>
+      <w:proofErr w:type="spellStart"/>
+      <w:r>
+        <w:rPr>
+          <w:b/>
+          <w:bCs/>
+        </w:rPr>
+        <w:t>b.booking_date</w:t>
+      </w:r>
+      <w:proofErr w:type="spellEnd"/>
+      <w:r>
+        <w:rPr>
+          <w:b/>
+          <w:bCs/>
+        </w:rPr>
+        <w:t xml:space="preserve">) as </w:t>
+      </w:r>
+      <w:proofErr w:type="spellStart"/>
+      <w:r>
+        <w:rPr>
+          <w:b/>
+          <w:bCs/>
+        </w:rPr>
+        <w:t>booking_year</w:t>
+      </w:r>
+      <w:proofErr w:type="spellEnd"/>
+    </w:p>
+    <w:p>
+      <w:pPr>
+        <w:rPr>
+          <w:b/>
+          <w:bCs/>
+        </w:rPr>
+      </w:pPr>
+      <w:r>
+        <w:rPr>
+          <w:b/>
+          <w:bCs/>
+        </w:rPr>
+        <w:t xml:space="preserve">from </w:t>
+      </w:r>
+      <w:proofErr w:type="spellStart"/>
+      <w:r>
+        <w:rPr>
+          <w:b/>
+          <w:bCs/>
+        </w:rPr>
+        <w:t>tbl_customer</w:t>
+      </w:r>
+      <w:proofErr w:type="spellEnd"/>
+      <w:r>
+        <w:rPr>
+          <w:b/>
+          <w:bCs/>
+        </w:rPr>
+        <w:t xml:space="preserve"> c</w:t>
+      </w:r>
+      <w:r>
+        <w:rPr>
+          <w:b/>
+          <w:bCs/>
+        </w:rPr>
+        <w:t xml:space="preserve"> </w:t>
+      </w:r>
+      <w:r>
+        <w:rPr>
+          <w:b/>
+          <w:bCs/>
+        </w:rPr>
+        <w:t xml:space="preserve">join </w:t>
+      </w:r>
+      <w:proofErr w:type="spellStart"/>
+      <w:r>
+        <w:rPr>
+          <w:b/>
+          <w:bCs/>
+        </w:rPr>
+        <w:t>tbl_booking</w:t>
+      </w:r>
+      <w:proofErr w:type="spellEnd"/>
+      <w:r>
+        <w:rPr>
+          <w:b/>
+          <w:bCs/>
+        </w:rPr>
+        <w:t xml:space="preserve"> b on </w:t>
+      </w:r>
+      <w:proofErr w:type="spellStart"/>
+      <w:proofErr w:type="gramStart"/>
+      <w:r>
+        <w:rPr>
+          <w:b/>
+          <w:bCs/>
+        </w:rPr>
+        <w:t>c.customer</w:t>
+      </w:r>
+      <w:proofErr w:type="gramEnd"/>
+      <w:r>
+        <w:rPr>
+          <w:b/>
+          <w:bCs/>
+        </w:rPr>
+        <w:t>_id</w:t>
+      </w:r>
+      <w:proofErr w:type="spellEnd"/>
+      <w:r>
+        <w:rPr>
+          <w:b/>
+          <w:bCs/>
+        </w:rPr>
+        <w:t xml:space="preserve"> = </w:t>
+      </w:r>
+      <w:proofErr w:type="spellStart"/>
+      <w:r>
+        <w:rPr>
+          <w:b/>
+          <w:bCs/>
+        </w:rPr>
+        <w:t>b.customer_id</w:t>
+      </w:r>
+      <w:proofErr w:type="spellEnd"/>
+      <w:r>
+        <w:rPr>
+          <w:b/>
+          <w:bCs/>
+        </w:rPr>
+        <w:t xml:space="preserve">) as </w:t>
+      </w:r>
+      <w:proofErr w:type="spellStart"/>
+      <w:r>
+        <w:rPr>
+          <w:b/>
+          <w:bCs/>
+        </w:rPr>
+        <w:t>summ</w:t>
+      </w:r>
+      <w:proofErr w:type="spellEnd"/>
+    </w:p>
+    <w:p>
+      <w:pPr>
+        <w:rPr>
+          <w:b/>
+          <w:bCs/>
+        </w:rPr>
+      </w:pPr>
+      <w:r>
+        <w:rPr>
+          <w:b/>
+          <w:bCs/>
+        </w:rPr>
+        <w:t xml:space="preserve">group by </w:t>
+      </w:r>
+      <w:proofErr w:type="spellStart"/>
+      <w:r>
+        <w:rPr>
+          <w:b/>
+          <w:bCs/>
+        </w:rPr>
+        <w:t>customer_name</w:t>
+      </w:r>
+      <w:proofErr w:type="spellEnd"/>
+      <w:r>
+        <w:rPr>
+          <w:b/>
+          <w:bCs/>
+        </w:rPr>
+        <w:t xml:space="preserve">, </w:t>
+      </w:r>
+      <w:proofErr w:type="spellStart"/>
+      <w:r>
+        <w:rPr>
+          <w:b/>
+          <w:bCs/>
+        </w:rPr>
+        <w:t>booking_month</w:t>
+      </w:r>
+      <w:proofErr w:type="spellEnd"/>
+      <w:r>
+        <w:rPr>
+          <w:b/>
+          <w:bCs/>
+        </w:rPr>
+        <w:t xml:space="preserve">, </w:t>
+      </w:r>
+      <w:proofErr w:type="spellStart"/>
+      <w:r>
+        <w:rPr>
+          <w:b/>
+          <w:bCs/>
+        </w:rPr>
+        <w:t>booking_year</w:t>
+      </w:r>
+      <w:proofErr w:type="spellEnd"/>
+    </w:p>
+    <w:p>
+      <w:pPr>
+        <w:rPr>
+          <w:b/>
+          <w:bCs/>
+        </w:rPr>
+      </w:pPr>
+      <w:r>
+        <w:rPr>
+          <w:b/>
+          <w:bCs/>
+        </w:rPr>
+        <w:t xml:space="preserve">order by </w:t>
+      </w:r>
+      <w:proofErr w:type="spellStart"/>
+      <w:r>
+        <w:rPr>
+          <w:b/>
+          <w:bCs/>
+        </w:rPr>
+        <w:t>booking_year</w:t>
+      </w:r>
+      <w:proofErr w:type="spellEnd"/>
+      <w:r>
+        <w:rPr>
+          <w:b/>
+          <w:bCs/>
+        </w:rPr>
+        <w:t xml:space="preserve">, </w:t>
+      </w:r>
+      <w:proofErr w:type="spellStart"/>
+      <w:r>
+        <w:rPr>
+          <w:b/>
+          <w:bCs/>
+        </w:rPr>
+        <w:t>booking_month</w:t>
+      </w:r>
+      <w:proofErr w:type="spellEnd"/>
+      <w:r>
+        <w:rPr>
+          <w:b/>
+          <w:bCs/>
+        </w:rPr>
+        <w:t xml:space="preserve">, </w:t>
+      </w:r>
+      <w:proofErr w:type="spellStart"/>
+      <w:r>
+        <w:rPr>
+          <w:b/>
+          <w:bCs/>
+        </w:rPr>
+        <w:t>customer_name</w:t>
+      </w:r>
+      <w:proofErr w:type="spellEnd"/>
+    </w:p>
+    <w:p>
+      <w:pPr>
+        <w:rPr>
+          <w:b/>
+          <w:bCs/>
+        </w:rPr>
+      </w:pPr>
+      <w:r>
+        <w:rPr>
+          <w:b/>
+          <w:bCs/>
+        </w:rPr>
+        <w:drawing>
+          <wp:inline distT="0" distB="0" distL="0" distR="0" wp14:anchorId="56791E4E" wp14:editId="1410B8F5">
+            <wp:extent cx="3933825" cy="3382804"/>
+            <wp:effectExtent l="0" t="0" r="0" b="8255"/>
+            <wp:docPr id="1200670607" name="Picture 1"/>
+            <wp:cNvGraphicFramePr>
+              <a:graphicFrameLocks xmlns:a="http://schemas.openxmlformats.org/drawingml/2006/main" noChangeAspect="1"/>
+            </wp:cNvGraphicFramePr>
+            <a:graphic xmlns:a="http://schemas.openxmlformats.org/drawingml/2006/main">
+              <a:graphicData uri="http://schemas.openxmlformats.org/drawingml/2006/picture">
+                <pic:pic xmlns:pic="http://schemas.openxmlformats.org/drawingml/2006/picture">
+                  <pic:nvPicPr>
+                    <pic:cNvPr id="1200670607" name=""/>
+                    <pic:cNvPicPr/>
+                  </pic:nvPicPr>
+                  <pic:blipFill>
+                    <a:blip r:embed="rId41"/>
+                    <a:stretch>
+                      <a:fillRect/>
+                    </a:stretch>
+                  </pic:blipFill>
+                  <pic:spPr>
+                    <a:xfrm>
+                      <a:off x="0" y="0"/>
+                      <a:ext cx="3940829" cy="3388827"/>
+                    </a:xfrm>
+                    <a:prstGeom prst="rect">
+                      <a:avLst/>
+                    </a:prstGeom>
+                  </pic:spPr>
+                </pic:pic>
+              </a:graphicData>
+            </a:graphic>
+          </wp:inline>
+        </w:drawing>
+      </w:r>
+    </w:p>
+    <w:p>
+      <w:pPr>
+        <w:rPr>
+          <w:b/>
+          <w:bCs/>
+        </w:rPr>
+      </w:pPr>
+      <w:r>
+        <w:rPr>
+          <w:b/>
+          <w:bCs/>
+        </w:rPr>
+        <w:t>12.</w:t>
+      </w:r>
+      <w:r>
+        <w:rPr>
+          <w:b/>
+          <w:bCs/>
+        </w:rPr>
+        <w:t xml:space="preserve"> </w:t>
+      </w:r>
+      <w:r>
+        <w:rPr>
+          <w:b/>
+          <w:bCs/>
+        </w:rPr>
+        <w:t>Calculate the Average Ticket Price for Events in Each Venue Using a Subquery</w:t>
+      </w:r>
+      <w:r>
+        <w:rPr>
+          <w:b/>
+          <w:bCs/>
+        </w:rPr>
+        <w:t>.</w:t>
+      </w:r>
+    </w:p>
+    <w:p>
+      <w:pPr>
+        <w:rPr>
+          <w:b/>
+          <w:bCs/>
+        </w:rPr>
+      </w:pPr>
+      <w:r>
+        <w:rPr>
+          <w:b/>
+          <w:bCs/>
+        </w:rPr>
+        <w:t xml:space="preserve">select </w:t>
+      </w:r>
+      <w:r>
+        <w:rPr>
+          <w:b/>
+          <w:bCs/>
+        </w:rPr>
+        <w:t>e</w:t>
+      </w:r>
+      <w:proofErr w:type="gramStart"/>
+      <w:r>
+        <w:rPr>
+          <w:b/>
+          <w:bCs/>
+        </w:rPr>
+        <w:t>1.</w:t>
+      </w:r>
+      <w:r>
+        <w:rPr>
+          <w:b/>
+          <w:bCs/>
+        </w:rPr>
+        <w:t>venue</w:t>
+      </w:r>
+      <w:proofErr w:type="gramEnd"/>
+      <w:r>
+        <w:rPr>
+          <w:b/>
+          <w:bCs/>
+        </w:rPr>
+        <w:t xml:space="preserve">_id, (select </w:t>
+      </w:r>
+      <w:proofErr w:type="spellStart"/>
+      <w:r>
+        <w:rPr>
+          <w:b/>
+          <w:bCs/>
+        </w:rPr>
+        <w:t>avg</w:t>
+      </w:r>
+      <w:proofErr w:type="spellEnd"/>
+      <w:r>
+        <w:rPr>
+          <w:b/>
+          <w:bCs/>
+        </w:rPr>
+        <w:t>(</w:t>
+      </w:r>
+      <w:proofErr w:type="spellStart"/>
+      <w:r>
+        <w:rPr>
+          <w:b/>
+          <w:bCs/>
+        </w:rPr>
+        <w:t>e.ticket_price</w:t>
+      </w:r>
+      <w:proofErr w:type="spellEnd"/>
+      <w:r>
+        <w:rPr>
+          <w:b/>
+          <w:bCs/>
+        </w:rPr>
+        <w:t xml:space="preserve">) from </w:t>
+      </w:r>
+      <w:proofErr w:type="spellStart"/>
+      <w:r>
+        <w:rPr>
+          <w:b/>
+          <w:bCs/>
+        </w:rPr>
+        <w:t>tbl_event</w:t>
+      </w:r>
+      <w:proofErr w:type="spellEnd"/>
+      <w:r>
+        <w:rPr>
+          <w:b/>
+          <w:bCs/>
+        </w:rPr>
+        <w:t xml:space="preserve"> e where </w:t>
+      </w:r>
+      <w:proofErr w:type="spellStart"/>
+      <w:r>
+        <w:rPr>
+          <w:b/>
+          <w:bCs/>
+        </w:rPr>
+        <w:t>e.venue_id</w:t>
+      </w:r>
+      <w:proofErr w:type="spellEnd"/>
+      <w:r>
+        <w:rPr>
+          <w:b/>
+          <w:bCs/>
+        </w:rPr>
+        <w:t xml:space="preserve">=e1.venue_id) </w:t>
+      </w:r>
+      <w:r>
+        <w:rPr>
+          <w:b/>
+          <w:bCs/>
+        </w:rPr>
+        <w:t>as</w:t>
+      </w:r>
+    </w:p>
+    <w:p>
+      <w:pPr>
+        <w:rPr>
+          <w:b/>
+          <w:bCs/>
+        </w:rPr>
+      </w:pPr>
+      <w:proofErr w:type="spellStart"/>
+      <w:r>
+        <w:rPr>
+          <w:b/>
+          <w:bCs/>
+        </w:rPr>
+        <w:t>Average_Ticket_Price</w:t>
+      </w:r>
+      <w:proofErr w:type="spellEnd"/>
+      <w:r>
+        <w:rPr>
+          <w:b/>
+          <w:bCs/>
+        </w:rPr>
+        <w:t xml:space="preserve"> </w:t>
+      </w:r>
+      <w:r>
+        <w:rPr>
+          <w:b/>
+          <w:bCs/>
+        </w:rPr>
+        <w:t xml:space="preserve">from </w:t>
+      </w:r>
+      <w:proofErr w:type="spellStart"/>
+      <w:r>
+        <w:rPr>
+          <w:b/>
+          <w:bCs/>
+        </w:rPr>
+        <w:t>tbl_event</w:t>
+      </w:r>
+      <w:proofErr w:type="spellEnd"/>
+      <w:r>
+        <w:rPr>
+          <w:b/>
+          <w:bCs/>
+        </w:rPr>
+        <w:t xml:space="preserve"> e1 group by </w:t>
+      </w:r>
+      <w:r>
+        <w:rPr>
+          <w:b/>
+          <w:bCs/>
+        </w:rPr>
+        <w:t>e</w:t>
+      </w:r>
+      <w:proofErr w:type="gramStart"/>
+      <w:r>
+        <w:rPr>
+          <w:b/>
+          <w:bCs/>
+        </w:rPr>
+        <w:t>1.</w:t>
+      </w:r>
+      <w:r>
+        <w:rPr>
+          <w:b/>
+          <w:bCs/>
+        </w:rPr>
+        <w:t>venue</w:t>
+      </w:r>
+      <w:proofErr w:type="gramEnd"/>
+      <w:r>
+        <w:rPr>
+          <w:b/>
+          <w:bCs/>
+        </w:rPr>
+        <w:t>_id</w:t>
+      </w:r>
+    </w:p>
+    <w:p>
+      <w:pPr>
+        <w:rPr>
+          <w:b/>
+          <w:bCs/>
+        </w:rPr>
+      </w:pPr>
+      <w:r>
+        <w:rPr>
+          <w:b/>
+          <w:bCs/>
+        </w:rPr>
+        <w:drawing>
+          <wp:inline distT="0" distB="0" distL="0" distR="0" wp14:anchorId="5650F9F9" wp14:editId="525081C5">
+            <wp:extent cx="4210050" cy="3685504"/>
+            <wp:effectExtent l="0" t="0" r="0" b="0"/>
+            <wp:docPr id="701598159" name="Picture 1"/>
+            <wp:cNvGraphicFramePr>
+              <a:graphicFrameLocks xmlns:a="http://schemas.openxmlformats.org/drawingml/2006/main" noChangeAspect="1"/>
+            </wp:cNvGraphicFramePr>
+            <a:graphic xmlns:a="http://schemas.openxmlformats.org/drawingml/2006/main">
+              <a:graphicData uri="http://schemas.openxmlformats.org/drawingml/2006/picture">
+                <pic:pic xmlns:pic="http://schemas.openxmlformats.org/drawingml/2006/picture">
+                  <pic:nvPicPr>
+                    <pic:cNvPr id="701598159" name=""/>
+                    <pic:cNvPicPr/>
+                  </pic:nvPicPr>
+                  <pic:blipFill>
+                    <a:blip r:embed="rId42"/>
+                    <a:stretch>
+                      <a:fillRect/>
+                    </a:stretch>
+                  </pic:blipFill>
+                  <pic:spPr>
+                    <a:xfrm>
+                      <a:off x="0" y="0"/>
+                      <a:ext cx="4222720" cy="3696596"/>
+                    </a:xfrm>
+                    <a:prstGeom prst="rect">
+                      <a:avLst/>
+                    </a:prstGeom>
+                  </pic:spPr>
+                </pic:pic>
+              </a:graphicData>
+            </a:graphic>
+          </wp:inline>
+        </w:drawing>
+      </w:r>
     </w:p>
     <w:sectPr>
       <w:pgSz w:w="11906" w:h="16838"/>

</xml_diff>